<commit_message>
evm 5, 1ass 4
</commit_message>
<xml_diff>
--- a/ОНИ/Статья Вашкулатов.docx
+++ b/ОНИ/Статья Вашкулатов.docx
@@ -33,16 +33,8 @@
         <w:rPr>
           <w:b/>
         </w:rPr>
-        <w:t xml:space="preserve">Н.А. </w:t>
-      </w:r>
-      <w:proofErr w:type="spellStart"/>
-      <w:r>
-        <w:rPr>
-          <w:b/>
-        </w:rPr>
-        <w:t>Вашкулатов</w:t>
-      </w:r>
-      <w:proofErr w:type="spellEnd"/>
+        <w:t>Н.А. Вашкулатов</w:t>
+      </w:r>
       <w:r>
         <w:rPr>
           <w:b/>
@@ -118,55 +110,50 @@
         <w:t>Рассматривается работа замкнутой СМО с постоянным количеством</w:t>
       </w:r>
       <w:r>
+        <w:t xml:space="preserve"> бесприоритетных</w:t>
+      </w:r>
+      <w:r>
+        <w:t xml:space="preserve"> заявок. Целью работы является найти зависимость основных параметров от количества заявок в системе. Искомыми зависимостями являются</w:t>
+      </w:r>
+      <w:r>
+        <w:t xml:space="preserve">: </w:t>
+      </w:r>
+      <w:r>
+        <w:t>зависимость загрузки от количества заявок</w:t>
+      </w:r>
+      <w:r>
+        <w:t>;</w:t>
+      </w:r>
+      <w:r>
+        <w:t xml:space="preserve"> зависимость средней длины очереди от количества заявок и среднее время ожидания от количества заявок. Замкнутая СМО состоит из нескольких обслуживающих аппаратов и примыкающих к ним очередей. Время обслуживания случайно</w:t>
+      </w:r>
+      <w:r>
+        <w:t xml:space="preserve"> и распределено по экспоненциальному закону.</w:t>
+      </w:r>
+      <w:r>
         <w:t xml:space="preserve"> </w:t>
       </w:r>
-      <w:proofErr w:type="spellStart"/>
-      <w:r>
-        <w:t>бесприоритетных</w:t>
-      </w:r>
-      <w:proofErr w:type="spellEnd"/>
-      <w:r>
-        <w:t xml:space="preserve"> заявок. Целью работы является найти зависимость основных параметров от количества заявок в системе. Искомыми зависимостями являются</w:t>
-      </w:r>
-      <w:r>
-        <w:t xml:space="preserve">: </w:t>
-      </w:r>
-      <w:r>
-        <w:t>зависимость загрузки от количества заявок</w:t>
-      </w:r>
-      <w:r>
-        <w:t>;</w:t>
-      </w:r>
-      <w:r>
-        <w:t xml:space="preserve"> зависимость средней длины очереди от количества заявок и среднее время ожидания от количества заявок. Замкнутая СМО состоит из нескольких обслуживающих аппаратов и примыкающих к ним очередей. Время обслуживания случайно</w:t>
-      </w:r>
-      <w:r>
-        <w:t xml:space="preserve"> и распределено по экспоненциальному закону.</w:t>
-      </w:r>
-      <w:r>
+      <w:r>
+        <w:t>Заявки не уничтожаются, а переходят из одного обслуживающего аппарата к другому.</w:t>
+      </w:r>
+    </w:p>
+    <w:p>
+      <w:pPr>
+        <w:pStyle w:val="005"/>
+      </w:pPr>
+      <w:r>
+        <w:rPr>
+          <w:b/>
+        </w:rPr>
+        <w:t>Ключевые слова:</w:t>
+      </w:r>
+      <w:r>
+        <w:rPr>
+          <w:b/>
+        </w:rPr>
         <w:t xml:space="preserve"> </w:t>
       </w:r>
       <w:r>
-        <w:t>Заявки не уничтожаются, а переходят из одного обслуживающего аппарата к другому.</w:t>
-      </w:r>
-    </w:p>
-    <w:p>
-      <w:pPr>
-        <w:pStyle w:val="005"/>
-      </w:pPr>
-      <w:r>
-        <w:rPr>
-          <w:b/>
-        </w:rPr>
-        <w:t>Ключевые слова:</w:t>
-      </w:r>
-      <w:r>
-        <w:rPr>
-          <w:b/>
-        </w:rPr>
-        <w:t xml:space="preserve"> </w:t>
-      </w:r>
-      <w:r>
         <w:t>система массово</w:t>
       </w:r>
       <w:r>
@@ -176,15 +163,7 @@
         <w:t>,</w:t>
       </w:r>
       <w:r>
-        <w:t xml:space="preserve"> замкнутая СМО, </w:t>
-      </w:r>
-      <w:proofErr w:type="spellStart"/>
-      <w:r>
-        <w:t>бесприоритетное</w:t>
-      </w:r>
-      <w:proofErr w:type="spellEnd"/>
-      <w:r>
-        <w:t xml:space="preserve"> обслуживание</w:t>
+        <w:t xml:space="preserve"> замкнутая СМО, бесприоритетное обслуживание</w:t>
       </w:r>
       <w:r>
         <w:t>.</w:t>
@@ -275,38 +254,13 @@
           <w:b w:val="0"/>
           <w:i/>
         </w:rPr>
-        <w:t>Система массового обс</w:t>
+        <w:t>Система массового обслуживания</w:t>
       </w:r>
       <w:r>
         <w:rPr>
           <w:b w:val="0"/>
-          <w:i/>
-        </w:rPr>
-        <w:t>луживания</w:t>
-      </w:r>
-      <w:r>
-        <w:rPr>
-          <w:b w:val="0"/>
-        </w:rPr>
-        <w:t xml:space="preserve"> (СМО) — система, пред</w:t>
-      </w:r>
-      <w:r>
-        <w:rPr>
-          <w:b w:val="0"/>
-        </w:rPr>
-        <w:t>назначенная для многок</w:t>
-      </w:r>
-      <w:r>
-        <w:rPr>
-          <w:b w:val="0"/>
-        </w:rPr>
-        <w:t>ратно повторяющегося (многоразо</w:t>
-      </w:r>
-      <w:r>
-        <w:rPr>
-          <w:b w:val="0"/>
-        </w:rPr>
-        <w:t>вого) использования при решении однотипных задач.</w:t>
+        </w:rPr>
+        <w:t xml:space="preserve"> (СМО) — система, предназначенная для многократно повторяющегося (многоразового) использования при решении однотипных задач.</w:t>
       </w:r>
     </w:p>
     <w:p>
@@ -383,21 +337,7 @@
         <w:rPr>
           <w:b w:val="0"/>
         </w:rPr>
-        <w:t xml:space="preserve">тыми СМО, или системами </w:t>
-      </w:r>
-      <w:proofErr w:type="spellStart"/>
-      <w:r>
-        <w:rPr>
-          <w:b w:val="0"/>
-        </w:rPr>
-        <w:t>Энгсета</w:t>
-      </w:r>
-      <w:proofErr w:type="spellEnd"/>
-      <w:r>
-        <w:rPr>
-          <w:b w:val="0"/>
-        </w:rPr>
-        <w:t>. Все источники заявок</w:t>
+        <w:t>тыми СМО, или системами Энгсета. Все источники заявок</w:t>
       </w:r>
       <w:r>
         <w:rPr>
@@ -934,19 +874,11 @@
         </w:rPr>
         <w:br/>
       </w:r>
-      <w:proofErr w:type="spellStart"/>
-      <w:r>
-        <w:rPr>
-          <w:rStyle w:val="fontstyle01"/>
-        </w:rPr>
-        <w:t>задаѐт</w:t>
-      </w:r>
-      <w:proofErr w:type="spellEnd"/>
-      <w:r>
-        <w:rPr>
-          <w:rStyle w:val="fontstyle01"/>
-        </w:rPr>
-        <w:t xml:space="preserve"> вопросы, на которые отвечают либо СМО</w:t>
+      <w:r>
+        <w:rPr>
+          <w:rStyle w:val="fontstyle01"/>
+        </w:rPr>
+        <w:t>задаѐт вопросы, на которые отвечают либо СМО</w:t>
       </w:r>
       <w:r>
         <w:rPr>
@@ -1159,15 +1091,13 @@
           <w:rFonts w:ascii="Times New Roman" w:hAnsi="Times New Roman" w:cs="Times New Roman"/>
           <w:sz w:val="24"/>
           <w:szCs w:val="24"/>
-          <w:lang w:val="en-US"/>
-        </w:rPr>
-      </w:pPr>
-      <w:r>
-        <w:rPr>
-          <w:rFonts w:ascii="Times New Roman" w:hAnsi="Times New Roman" w:cs="Times New Roman"/>
-          <w:sz w:val="24"/>
-          <w:szCs w:val="24"/>
-          <w:lang w:val="en-US"/>
+        </w:rPr>
+      </w:pPr>
+      <w:r>
+        <w:rPr>
+          <w:rFonts w:ascii="Times New Roman" w:hAnsi="Times New Roman" w:cs="Times New Roman"/>
+          <w:sz w:val="24"/>
+          <w:szCs w:val="24"/>
         </w:rPr>
         <w:t>0,0/.1,.104/.2,.222/.3,.335/.4,.509/.5,.69/.6,.915</w:t>
       </w:r>
@@ -1180,15 +1110,13 @@
           <w:rFonts w:ascii="Times New Roman" w:hAnsi="Times New Roman" w:cs="Times New Roman"/>
           <w:sz w:val="24"/>
           <w:szCs w:val="24"/>
-          <w:lang w:val="en-US"/>
-        </w:rPr>
-      </w:pPr>
-      <w:r>
-        <w:rPr>
-          <w:rFonts w:ascii="Times New Roman" w:hAnsi="Times New Roman" w:cs="Times New Roman"/>
-          <w:sz w:val="24"/>
-          <w:szCs w:val="24"/>
-          <w:lang w:val="en-US"/>
+        </w:rPr>
+      </w:pPr>
+      <w:r>
+        <w:rPr>
+          <w:rFonts w:ascii="Times New Roman" w:hAnsi="Times New Roman" w:cs="Times New Roman"/>
+          <w:sz w:val="24"/>
+          <w:szCs w:val="24"/>
         </w:rPr>
         <w:t>.7,1.2/.75,1.38/.8,1.6/.84,1.85/.88,2.12/.9,2.3</w:t>
       </w:r>
@@ -1201,15 +1129,13 @@
           <w:rFonts w:ascii="Times New Roman" w:hAnsi="Times New Roman" w:cs="Times New Roman"/>
           <w:sz w:val="24"/>
           <w:szCs w:val="24"/>
-          <w:lang w:val="en-US"/>
-        </w:rPr>
-      </w:pPr>
-      <w:r>
-        <w:rPr>
-          <w:rFonts w:ascii="Times New Roman" w:hAnsi="Times New Roman" w:cs="Times New Roman"/>
-          <w:sz w:val="24"/>
-          <w:szCs w:val="24"/>
-          <w:lang w:val="en-US"/>
+        </w:rPr>
+      </w:pPr>
+      <w:r>
+        <w:rPr>
+          <w:rFonts w:ascii="Times New Roman" w:hAnsi="Times New Roman" w:cs="Times New Roman"/>
+          <w:sz w:val="24"/>
+          <w:szCs w:val="24"/>
         </w:rPr>
         <w:t>.92,2.52/.94,2.81/.95,2.99/.96,3.2/.97,3.5/.98,3.9</w:t>
       </w:r>
@@ -1222,15 +1148,13 @@
           <w:rFonts w:ascii="Times New Roman" w:hAnsi="Times New Roman" w:cs="Times New Roman"/>
           <w:sz w:val="24"/>
           <w:szCs w:val="24"/>
-          <w:lang w:val="en-US"/>
-        </w:rPr>
-      </w:pPr>
-      <w:r>
-        <w:rPr>
-          <w:rFonts w:ascii="Times New Roman" w:hAnsi="Times New Roman" w:cs="Times New Roman"/>
-          <w:sz w:val="24"/>
-          <w:szCs w:val="24"/>
-          <w:lang w:val="en-US"/>
+        </w:rPr>
+      </w:pPr>
+      <w:r>
+        <w:rPr>
+          <w:rFonts w:ascii="Times New Roman" w:hAnsi="Times New Roman" w:cs="Times New Roman"/>
+          <w:sz w:val="24"/>
+          <w:szCs w:val="24"/>
         </w:rPr>
         <w:t>.99,4.6/.995,5.3/.998,6.2/.999,7/.9998,8</w:t>
       </w:r>
@@ -1243,28 +1167,24 @@
           <w:rFonts w:ascii="Times New Roman" w:hAnsi="Times New Roman" w:cs="Times New Roman"/>
           <w:sz w:val="24"/>
           <w:szCs w:val="24"/>
-          <w:lang w:val="en-US"/>
-        </w:rPr>
-      </w:pPr>
-      <w:proofErr w:type="gramStart"/>
-      <w:r>
-        <w:rPr>
-          <w:rFonts w:ascii="Times New Roman" w:hAnsi="Times New Roman" w:cs="Times New Roman"/>
-          <w:sz w:val="24"/>
-          <w:szCs w:val="24"/>
-          <w:lang w:val="en-US"/>
-        </w:rPr>
-        <w:t>GENERATE ,</w:t>
-      </w:r>
-      <w:proofErr w:type="gramEnd"/>
-      <w:r>
-        <w:rPr>
-          <w:rFonts w:ascii="Times New Roman" w:hAnsi="Times New Roman" w:cs="Times New Roman"/>
-          <w:sz w:val="24"/>
-          <w:szCs w:val="24"/>
-          <w:lang w:val="en-US"/>
-        </w:rPr>
-        <w:t>,,3</w:t>
+        </w:rPr>
+      </w:pPr>
+      <w:r>
+        <w:rPr>
+          <w:rFonts w:ascii="Times New Roman" w:hAnsi="Times New Roman" w:cs="Times New Roman"/>
+          <w:sz w:val="24"/>
+          <w:szCs w:val="24"/>
+          <w:lang w:val="en-US"/>
+        </w:rPr>
+        <w:t>GENERATE</w:t>
+      </w:r>
+      <w:r>
+        <w:rPr>
+          <w:rFonts w:ascii="Times New Roman" w:hAnsi="Times New Roman" w:cs="Times New Roman"/>
+          <w:sz w:val="24"/>
+          <w:szCs w:val="24"/>
+        </w:rPr>
+        <w:t xml:space="preserve"> ,,,3</w:t>
       </w:r>
     </w:p>
     <w:p>
@@ -1275,18 +1195,235 @@
           <w:rFonts w:ascii="Times New Roman" w:hAnsi="Times New Roman" w:cs="Times New Roman"/>
           <w:sz w:val="24"/>
           <w:szCs w:val="24"/>
-          <w:lang w:val="en-US"/>
-        </w:rPr>
-      </w:pPr>
-      <w:r>
-        <w:rPr>
-          <w:rFonts w:ascii="Times New Roman" w:hAnsi="Times New Roman" w:cs="Times New Roman"/>
-          <w:sz w:val="24"/>
-          <w:szCs w:val="24"/>
-          <w:lang w:val="en-US"/>
-        </w:rPr>
-        <w:t xml:space="preserve">MET1 </w:t>
-      </w:r>
+        </w:rPr>
+      </w:pPr>
+      <w:r>
+        <w:rPr>
+          <w:rFonts w:ascii="Times New Roman" w:hAnsi="Times New Roman" w:cs="Times New Roman"/>
+          <w:sz w:val="24"/>
+          <w:szCs w:val="24"/>
+          <w:lang w:val="en-US"/>
+        </w:rPr>
+        <w:t>MET</w:t>
+      </w:r>
+      <w:r>
+        <w:rPr>
+          <w:rFonts w:ascii="Times New Roman" w:hAnsi="Times New Roman" w:cs="Times New Roman"/>
+          <w:sz w:val="24"/>
+          <w:szCs w:val="24"/>
+        </w:rPr>
+        <w:t xml:space="preserve">1 </w:t>
+      </w:r>
+      <w:r>
+        <w:rPr>
+          <w:rFonts w:ascii="Times New Roman" w:hAnsi="Times New Roman" w:cs="Times New Roman"/>
+          <w:sz w:val="24"/>
+          <w:szCs w:val="24"/>
+        </w:rPr>
+        <w:tab/>
+      </w:r>
+      <w:r>
+        <w:rPr>
+          <w:rFonts w:ascii="Times New Roman" w:hAnsi="Times New Roman" w:cs="Times New Roman"/>
+          <w:sz w:val="24"/>
+          <w:szCs w:val="24"/>
+          <w:lang w:val="en-US"/>
+        </w:rPr>
+        <w:t>QUEUE</w:t>
+      </w:r>
+      <w:r>
+        <w:rPr>
+          <w:rFonts w:ascii="Times New Roman" w:hAnsi="Times New Roman" w:cs="Times New Roman"/>
+          <w:sz w:val="24"/>
+          <w:szCs w:val="24"/>
+        </w:rPr>
+        <w:t xml:space="preserve"> </w:t>
+      </w:r>
+      <w:r>
+        <w:rPr>
+          <w:rFonts w:ascii="Times New Roman" w:hAnsi="Times New Roman" w:cs="Times New Roman"/>
+          <w:sz w:val="24"/>
+          <w:szCs w:val="24"/>
+        </w:rPr>
+        <w:tab/>
+      </w:r>
+      <w:r>
+        <w:rPr>
+          <w:rFonts w:ascii="Times New Roman" w:hAnsi="Times New Roman" w:cs="Times New Roman"/>
+          <w:sz w:val="24"/>
+          <w:szCs w:val="24"/>
+          <w:lang w:val="en-US"/>
+        </w:rPr>
+        <w:t>QOPR</w:t>
+      </w:r>
+      <w:r>
+        <w:rPr>
+          <w:rFonts w:ascii="Times New Roman" w:hAnsi="Times New Roman" w:cs="Times New Roman"/>
+          <w:sz w:val="24"/>
+          <w:szCs w:val="24"/>
+        </w:rPr>
+        <w:t>1</w:t>
+      </w:r>
+    </w:p>
+    <w:p>
+      <w:pPr>
+        <w:spacing w:after="0" w:line="360" w:lineRule="auto"/>
+        <w:ind w:firstLine="708"/>
+        <w:rPr>
+          <w:rFonts w:ascii="Times New Roman" w:hAnsi="Times New Roman" w:cs="Times New Roman"/>
+          <w:sz w:val="24"/>
+          <w:szCs w:val="24"/>
+          <w:lang w:val="en-US"/>
+        </w:rPr>
+      </w:pPr>
+      <w:r>
+        <w:rPr>
+          <w:rFonts w:ascii="Times New Roman" w:hAnsi="Times New Roman" w:cs="Times New Roman"/>
+          <w:sz w:val="24"/>
+          <w:szCs w:val="24"/>
+        </w:rPr>
+        <w:tab/>
+      </w:r>
+      <w:r>
+        <w:rPr>
+          <w:rFonts w:ascii="Times New Roman" w:hAnsi="Times New Roman" w:cs="Times New Roman"/>
+          <w:sz w:val="24"/>
+          <w:szCs w:val="24"/>
+          <w:lang w:val="en-US"/>
+        </w:rPr>
+        <w:t xml:space="preserve">SEIZE </w:t>
+      </w:r>
+      <w:r>
+        <w:rPr>
+          <w:rFonts w:ascii="Times New Roman" w:hAnsi="Times New Roman" w:cs="Times New Roman"/>
+          <w:sz w:val="24"/>
+          <w:szCs w:val="24"/>
+          <w:lang w:val="en-US"/>
+        </w:rPr>
+        <w:tab/>
+        <w:t xml:space="preserve">OPR1 </w:t>
+      </w:r>
+    </w:p>
+    <w:p>
+      <w:pPr>
+        <w:spacing w:after="0" w:line="360" w:lineRule="auto"/>
+        <w:ind w:firstLine="708"/>
+        <w:rPr>
+          <w:rFonts w:ascii="Times New Roman" w:hAnsi="Times New Roman" w:cs="Times New Roman"/>
+          <w:sz w:val="24"/>
+          <w:szCs w:val="24"/>
+          <w:lang w:val="en-US"/>
+        </w:rPr>
+      </w:pPr>
+      <w:r>
+        <w:rPr>
+          <w:rFonts w:ascii="Times New Roman" w:hAnsi="Times New Roman" w:cs="Times New Roman"/>
+          <w:sz w:val="24"/>
+          <w:szCs w:val="24"/>
+          <w:lang w:val="en-US"/>
+        </w:rPr>
+        <w:tab/>
+        <w:t xml:space="preserve">DEPART </w:t>
+      </w:r>
+      <w:r>
+        <w:rPr>
+          <w:rFonts w:ascii="Times New Roman" w:hAnsi="Times New Roman" w:cs="Times New Roman"/>
+          <w:sz w:val="24"/>
+          <w:szCs w:val="24"/>
+          <w:lang w:val="en-US"/>
+        </w:rPr>
+        <w:tab/>
+        <w:t>QOPR1</w:t>
+      </w:r>
+    </w:p>
+    <w:p>
+      <w:pPr>
+        <w:spacing w:after="0" w:line="360" w:lineRule="auto"/>
+        <w:ind w:firstLine="708"/>
+        <w:rPr>
+          <w:rFonts w:ascii="Times New Roman" w:hAnsi="Times New Roman" w:cs="Times New Roman"/>
+          <w:sz w:val="24"/>
+          <w:szCs w:val="24"/>
+          <w:lang w:val="en-US"/>
+        </w:rPr>
+      </w:pPr>
+      <w:r>
+        <w:rPr>
+          <w:rFonts w:ascii="Times New Roman" w:hAnsi="Times New Roman" w:cs="Times New Roman"/>
+          <w:sz w:val="24"/>
+          <w:szCs w:val="24"/>
+          <w:lang w:val="en-US"/>
+        </w:rPr>
+        <w:tab/>
+        <w:t xml:space="preserve">ADVANCE 100,FN$EXP1 </w:t>
+      </w:r>
+    </w:p>
+    <w:p>
+      <w:pPr>
+        <w:spacing w:after="0" w:line="360" w:lineRule="auto"/>
+        <w:ind w:firstLine="708"/>
+        <w:rPr>
+          <w:rFonts w:ascii="Times New Roman" w:hAnsi="Times New Roman" w:cs="Times New Roman"/>
+          <w:sz w:val="24"/>
+          <w:szCs w:val="24"/>
+          <w:lang w:val="en-US"/>
+        </w:rPr>
+      </w:pPr>
+      <w:r>
+        <w:rPr>
+          <w:rFonts w:ascii="Times New Roman" w:hAnsi="Times New Roman" w:cs="Times New Roman"/>
+          <w:sz w:val="24"/>
+          <w:szCs w:val="24"/>
+          <w:lang w:val="en-US"/>
+        </w:rPr>
+        <w:tab/>
+        <w:t xml:space="preserve">RELEASE </w:t>
+      </w:r>
+      <w:r>
+        <w:rPr>
+          <w:rFonts w:ascii="Times New Roman" w:hAnsi="Times New Roman" w:cs="Times New Roman"/>
+          <w:sz w:val="24"/>
+          <w:szCs w:val="24"/>
+          <w:lang w:val="en-US"/>
+        </w:rPr>
+        <w:tab/>
+        <w:t xml:space="preserve">OPR1 </w:t>
+      </w:r>
+    </w:p>
+    <w:p>
+      <w:pPr>
+        <w:spacing w:after="0" w:line="360" w:lineRule="auto"/>
+        <w:ind w:firstLine="708"/>
+        <w:rPr>
+          <w:rFonts w:ascii="Times New Roman" w:hAnsi="Times New Roman" w:cs="Times New Roman"/>
+          <w:sz w:val="24"/>
+          <w:szCs w:val="24"/>
+          <w:lang w:val="en-US"/>
+        </w:rPr>
+      </w:pPr>
+      <w:r>
+        <w:rPr>
+          <w:rFonts w:ascii="Times New Roman" w:hAnsi="Times New Roman" w:cs="Times New Roman"/>
+          <w:sz w:val="24"/>
+          <w:szCs w:val="24"/>
+          <w:lang w:val="en-US"/>
+        </w:rPr>
+        <w:lastRenderedPageBreak/>
+        <w:tab/>
+        <w:t xml:space="preserve">TRANSFER 0.800,,MET3 </w:t>
+      </w:r>
+    </w:p>
+    <w:p>
+      <w:pPr>
+        <w:spacing w:after="0" w:line="360" w:lineRule="auto"/>
+        <w:ind w:firstLine="708"/>
+        <w:rPr>
+          <w:rFonts w:ascii="Times New Roman" w:hAnsi="Times New Roman" w:cs="Times New Roman"/>
+          <w:sz w:val="24"/>
+          <w:szCs w:val="24"/>
+          <w:lang w:val="en-US"/>
+        </w:rPr>
+      </w:pPr>
       <w:r>
         <w:rPr>
           <w:rFonts w:ascii="Times New Roman" w:hAnsi="Times New Roman" w:cs="Times New Roman"/>
@@ -1305,7 +1442,7 @@
           <w:lang w:val="en-US"/>
         </w:rPr>
         <w:tab/>
-        <w:t>QOPR1</w:t>
+        <w:t>QOPR2</w:t>
       </w:r>
     </w:p>
     <w:p>
@@ -1337,7 +1474,7 @@
           <w:lang w:val="en-US"/>
         </w:rPr>
         <w:tab/>
-        <w:t xml:space="preserve">OPR1 </w:t>
+        <w:t xml:space="preserve">OPR2 </w:t>
       </w:r>
     </w:p>
     <w:p>
@@ -1369,7 +1506,7 @@
           <w:lang w:val="en-US"/>
         </w:rPr>
         <w:tab/>
-        <w:t>QOPR1</w:t>
+        <w:t>QOPR2</w:t>
       </w:r>
     </w:p>
     <w:p>
@@ -1391,27 +1528,7 @@
           <w:lang w:val="en-US"/>
         </w:rPr>
         <w:tab/>
-        <w:t xml:space="preserve">ADVANCE </w:t>
-      </w:r>
-      <w:proofErr w:type="gramStart"/>
-      <w:r>
-        <w:rPr>
-          <w:rFonts w:ascii="Times New Roman" w:hAnsi="Times New Roman" w:cs="Times New Roman"/>
-          <w:sz w:val="24"/>
-          <w:szCs w:val="24"/>
-          <w:lang w:val="en-US"/>
-        </w:rPr>
-        <w:t>100,FN</w:t>
-      </w:r>
-      <w:proofErr w:type="gramEnd"/>
-      <w:r>
-        <w:rPr>
-          <w:rFonts w:ascii="Times New Roman" w:hAnsi="Times New Roman" w:cs="Times New Roman"/>
-          <w:sz w:val="24"/>
-          <w:szCs w:val="24"/>
-          <w:lang w:val="en-US"/>
-        </w:rPr>
-        <w:t xml:space="preserve">$EXP1 </w:t>
+        <w:t xml:space="preserve">ADVANCE 200,FN$EXP1 </w:t>
       </w:r>
     </w:p>
     <w:p>
@@ -1443,7 +1560,7 @@
           <w:lang w:val="en-US"/>
         </w:rPr>
         <w:tab/>
-        <w:t xml:space="preserve">OPR1 </w:t>
+        <w:t xml:space="preserve">OPR2 </w:t>
       </w:r>
     </w:p>
     <w:p>
@@ -1464,29 +1581,8 @@
           <w:szCs w:val="24"/>
           <w:lang w:val="en-US"/>
         </w:rPr>
-        <w:lastRenderedPageBreak/>
         <w:tab/>
-        <w:t xml:space="preserve">TRANSFER </w:t>
-      </w:r>
-      <w:proofErr w:type="gramStart"/>
-      <w:r>
-        <w:rPr>
-          <w:rFonts w:ascii="Times New Roman" w:hAnsi="Times New Roman" w:cs="Times New Roman"/>
-          <w:sz w:val="24"/>
-          <w:szCs w:val="24"/>
-          <w:lang w:val="en-US"/>
-        </w:rPr>
-        <w:t>0.800,,</w:t>
-      </w:r>
-      <w:proofErr w:type="gramEnd"/>
-      <w:r>
-        <w:rPr>
-          <w:rFonts w:ascii="Times New Roman" w:hAnsi="Times New Roman" w:cs="Times New Roman"/>
-          <w:sz w:val="24"/>
-          <w:szCs w:val="24"/>
-          <w:lang w:val="en-US"/>
-        </w:rPr>
-        <w:t xml:space="preserve">MET3 </w:t>
+        <w:t xml:space="preserve">TRANSFER ,MET1 </w:t>
       </w:r>
     </w:p>
     <w:p>
@@ -1507,6 +1603,15 @@
           <w:szCs w:val="24"/>
           <w:lang w:val="en-US"/>
         </w:rPr>
+        <w:t xml:space="preserve">MET3 </w:t>
+      </w:r>
+      <w:r>
+        <w:rPr>
+          <w:rFonts w:ascii="Times New Roman" w:hAnsi="Times New Roman" w:cs="Times New Roman"/>
+          <w:sz w:val="24"/>
+          <w:szCs w:val="24"/>
+          <w:lang w:val="en-US"/>
+        </w:rPr>
         <w:tab/>
         <w:t xml:space="preserve">QUEUE </w:t>
       </w:r>
@@ -1518,7 +1623,7 @@
           <w:lang w:val="en-US"/>
         </w:rPr>
         <w:tab/>
-        <w:t>QOPR2</w:t>
+        <w:t>QOPR3</w:t>
       </w:r>
     </w:p>
     <w:p>
@@ -1550,7 +1655,7 @@
           <w:lang w:val="en-US"/>
         </w:rPr>
         <w:tab/>
-        <w:t xml:space="preserve">OPR2 </w:t>
+        <w:t xml:space="preserve">OPR3 </w:t>
       </w:r>
     </w:p>
     <w:p>
@@ -1582,7 +1687,7 @@
           <w:lang w:val="en-US"/>
         </w:rPr>
         <w:tab/>
-        <w:t>QOPR2</w:t>
+        <w:t>QOPR3</w:t>
       </w:r>
     </w:p>
     <w:p>
@@ -1604,27 +1709,7 @@
           <w:lang w:val="en-US"/>
         </w:rPr>
         <w:tab/>
-        <w:t xml:space="preserve">ADVANCE </w:t>
-      </w:r>
-      <w:proofErr w:type="gramStart"/>
-      <w:r>
-        <w:rPr>
-          <w:rFonts w:ascii="Times New Roman" w:hAnsi="Times New Roman" w:cs="Times New Roman"/>
-          <w:sz w:val="24"/>
-          <w:szCs w:val="24"/>
-          <w:lang w:val="en-US"/>
-        </w:rPr>
-        <w:t>200,FN</w:t>
-      </w:r>
-      <w:proofErr w:type="gramEnd"/>
-      <w:r>
-        <w:rPr>
-          <w:rFonts w:ascii="Times New Roman" w:hAnsi="Times New Roman" w:cs="Times New Roman"/>
-          <w:sz w:val="24"/>
-          <w:szCs w:val="24"/>
-          <w:lang w:val="en-US"/>
-        </w:rPr>
-        <w:t xml:space="preserve">$EXP1 </w:t>
+        <w:t xml:space="preserve">ADVANCE 50,FN$EXP1 </w:t>
       </w:r>
     </w:p>
     <w:p>
@@ -1656,7 +1741,7 @@
           <w:lang w:val="en-US"/>
         </w:rPr>
         <w:tab/>
-        <w:t xml:space="preserve">OPR2 </w:t>
+        <w:t xml:space="preserve">OPR3 </w:t>
       </w:r>
     </w:p>
     <w:p>
@@ -1678,26 +1763,7 @@
           <w:lang w:val="en-US"/>
         </w:rPr>
         <w:tab/>
-      </w:r>
-      <w:proofErr w:type="gramStart"/>
-      <w:r>
-        <w:rPr>
-          <w:rFonts w:ascii="Times New Roman" w:hAnsi="Times New Roman" w:cs="Times New Roman"/>
-          <w:sz w:val="24"/>
-          <w:szCs w:val="24"/>
-          <w:lang w:val="en-US"/>
-        </w:rPr>
-        <w:t>TRANSFER ,MET</w:t>
-      </w:r>
-      <w:proofErr w:type="gramEnd"/>
-      <w:r>
-        <w:rPr>
-          <w:rFonts w:ascii="Times New Roman" w:hAnsi="Times New Roman" w:cs="Times New Roman"/>
-          <w:sz w:val="24"/>
-          <w:szCs w:val="24"/>
-          <w:lang w:val="en-US"/>
-        </w:rPr>
-        <w:t xml:space="preserve">1 </w:t>
+        <w:t>TRANSFER ,MET1</w:t>
       </w:r>
     </w:p>
     <w:p>
@@ -1718,27 +1784,8 @@
           <w:szCs w:val="24"/>
           <w:lang w:val="en-US"/>
         </w:rPr>
-        <w:t xml:space="preserve">MET3 </w:t>
-      </w:r>
-      <w:r>
-        <w:rPr>
-          <w:rFonts w:ascii="Times New Roman" w:hAnsi="Times New Roman" w:cs="Times New Roman"/>
-          <w:sz w:val="24"/>
-          <w:szCs w:val="24"/>
-          <w:lang w:val="en-US"/>
-        </w:rPr>
         <w:tab/>
-        <w:t xml:space="preserve">QUEUE </w:t>
-      </w:r>
-      <w:r>
-        <w:rPr>
-          <w:rFonts w:ascii="Times New Roman" w:hAnsi="Times New Roman" w:cs="Times New Roman"/>
-          <w:sz w:val="24"/>
-          <w:szCs w:val="24"/>
-          <w:lang w:val="en-US"/>
-        </w:rPr>
-        <w:tab/>
-        <w:t>QOPR3</w:t>
+        <w:t xml:space="preserve">GENERATE 100000 </w:t>
       </w:r>
     </w:p>
     <w:p>
@@ -1749,7 +1796,6 @@
           <w:rFonts w:ascii="Times New Roman" w:hAnsi="Times New Roman" w:cs="Times New Roman"/>
           <w:sz w:val="24"/>
           <w:szCs w:val="24"/>
-          <w:lang w:val="en-US"/>
         </w:rPr>
       </w:pPr>
       <w:r>
@@ -1760,17 +1806,15 @@
           <w:lang w:val="en-US"/>
         </w:rPr>
         <w:tab/>
-        <w:t xml:space="preserve">SEIZE </w:t>
-      </w:r>
-      <w:r>
-        <w:rPr>
-          <w:rFonts w:ascii="Times New Roman" w:hAnsi="Times New Roman" w:cs="Times New Roman"/>
-          <w:sz w:val="24"/>
-          <w:szCs w:val="24"/>
-          <w:lang w:val="en-US"/>
-        </w:rPr>
-        <w:tab/>
-        <w:t xml:space="preserve">OPR3 </w:t>
+        <w:t>TERMINATE</w:t>
+      </w:r>
+      <w:r>
+        <w:rPr>
+          <w:rFonts w:ascii="Times New Roman" w:hAnsi="Times New Roman" w:cs="Times New Roman"/>
+          <w:sz w:val="24"/>
+          <w:szCs w:val="24"/>
+        </w:rPr>
+        <w:t xml:space="preserve"> 1</w:t>
       </w:r>
     </w:p>
     <w:p>
@@ -1781,208 +1825,24 @@
           <w:rFonts w:ascii="Times New Roman" w:hAnsi="Times New Roman" w:cs="Times New Roman"/>
           <w:sz w:val="24"/>
           <w:szCs w:val="24"/>
-          <w:lang w:val="en-US"/>
-        </w:rPr>
-      </w:pPr>
-      <w:r>
-        <w:rPr>
-          <w:rFonts w:ascii="Times New Roman" w:hAnsi="Times New Roman" w:cs="Times New Roman"/>
-          <w:sz w:val="24"/>
-          <w:szCs w:val="24"/>
-          <w:lang w:val="en-US"/>
-        </w:rPr>
-        <w:tab/>
-        <w:t xml:space="preserve">DEPART </w:t>
-      </w:r>
-      <w:r>
-        <w:rPr>
-          <w:rFonts w:ascii="Times New Roman" w:hAnsi="Times New Roman" w:cs="Times New Roman"/>
-          <w:sz w:val="24"/>
-          <w:szCs w:val="24"/>
-          <w:lang w:val="en-US"/>
-        </w:rPr>
-        <w:tab/>
-        <w:t>QOPR3</w:t>
-      </w:r>
-    </w:p>
-    <w:p>
-      <w:pPr>
-        <w:spacing w:after="0" w:line="360" w:lineRule="auto"/>
-        <w:ind w:firstLine="708"/>
-        <w:rPr>
-          <w:rFonts w:ascii="Times New Roman" w:hAnsi="Times New Roman" w:cs="Times New Roman"/>
-          <w:sz w:val="24"/>
-          <w:szCs w:val="24"/>
-          <w:lang w:val="en-US"/>
-        </w:rPr>
-      </w:pPr>
-      <w:r>
-        <w:rPr>
-          <w:rFonts w:ascii="Times New Roman" w:hAnsi="Times New Roman" w:cs="Times New Roman"/>
-          <w:sz w:val="24"/>
-          <w:szCs w:val="24"/>
-          <w:lang w:val="en-US"/>
-        </w:rPr>
-        <w:tab/>
-        <w:t xml:space="preserve">ADVANCE </w:t>
-      </w:r>
-      <w:proofErr w:type="gramStart"/>
-      <w:r>
-        <w:rPr>
-          <w:rFonts w:ascii="Times New Roman" w:hAnsi="Times New Roman" w:cs="Times New Roman"/>
-          <w:sz w:val="24"/>
-          <w:szCs w:val="24"/>
-          <w:lang w:val="en-US"/>
-        </w:rPr>
-        <w:t>50,FN</w:t>
-      </w:r>
-      <w:proofErr w:type="gramEnd"/>
-      <w:r>
-        <w:rPr>
-          <w:rFonts w:ascii="Times New Roman" w:hAnsi="Times New Roman" w:cs="Times New Roman"/>
-          <w:sz w:val="24"/>
-          <w:szCs w:val="24"/>
-          <w:lang w:val="en-US"/>
-        </w:rPr>
-        <w:t xml:space="preserve">$EXP1 </w:t>
-      </w:r>
-    </w:p>
-    <w:p>
-      <w:pPr>
-        <w:spacing w:after="0" w:line="360" w:lineRule="auto"/>
-        <w:ind w:firstLine="708"/>
-        <w:rPr>
-          <w:rFonts w:ascii="Times New Roman" w:hAnsi="Times New Roman" w:cs="Times New Roman"/>
-          <w:sz w:val="24"/>
-          <w:szCs w:val="24"/>
-          <w:lang w:val="en-US"/>
-        </w:rPr>
-      </w:pPr>
-      <w:r>
-        <w:rPr>
-          <w:rFonts w:ascii="Times New Roman" w:hAnsi="Times New Roman" w:cs="Times New Roman"/>
-          <w:sz w:val="24"/>
-          <w:szCs w:val="24"/>
-          <w:lang w:val="en-US"/>
-        </w:rPr>
-        <w:tab/>
-        <w:t xml:space="preserve">RELEASE </w:t>
-      </w:r>
-      <w:r>
-        <w:rPr>
-          <w:rFonts w:ascii="Times New Roman" w:hAnsi="Times New Roman" w:cs="Times New Roman"/>
-          <w:sz w:val="24"/>
-          <w:szCs w:val="24"/>
-          <w:lang w:val="en-US"/>
-        </w:rPr>
-        <w:tab/>
-        <w:t xml:space="preserve">OPR3 </w:t>
-      </w:r>
-    </w:p>
-    <w:p>
-      <w:pPr>
-        <w:spacing w:after="0" w:line="360" w:lineRule="auto"/>
-        <w:ind w:firstLine="708"/>
-        <w:rPr>
-          <w:rFonts w:ascii="Times New Roman" w:hAnsi="Times New Roman" w:cs="Times New Roman"/>
-          <w:sz w:val="24"/>
-          <w:szCs w:val="24"/>
-          <w:lang w:val="en-US"/>
-        </w:rPr>
-      </w:pPr>
-      <w:r>
-        <w:rPr>
-          <w:rFonts w:ascii="Times New Roman" w:hAnsi="Times New Roman" w:cs="Times New Roman"/>
-          <w:sz w:val="24"/>
-          <w:szCs w:val="24"/>
-          <w:lang w:val="en-US"/>
-        </w:rPr>
-        <w:tab/>
-      </w:r>
-      <w:proofErr w:type="gramStart"/>
-      <w:r>
-        <w:rPr>
-          <w:rFonts w:ascii="Times New Roman" w:hAnsi="Times New Roman" w:cs="Times New Roman"/>
-          <w:sz w:val="24"/>
-          <w:szCs w:val="24"/>
-          <w:lang w:val="en-US"/>
-        </w:rPr>
-        <w:t>TRANSFER ,MET</w:t>
-      </w:r>
-      <w:proofErr w:type="gramEnd"/>
-      <w:r>
-        <w:rPr>
-          <w:rFonts w:ascii="Times New Roman" w:hAnsi="Times New Roman" w:cs="Times New Roman"/>
-          <w:sz w:val="24"/>
-          <w:szCs w:val="24"/>
-          <w:lang w:val="en-US"/>
-        </w:rPr>
-        <w:t>1</w:t>
-      </w:r>
-    </w:p>
-    <w:p>
-      <w:pPr>
-        <w:spacing w:after="0" w:line="360" w:lineRule="auto"/>
-        <w:ind w:firstLine="708"/>
-        <w:rPr>
-          <w:rFonts w:ascii="Times New Roman" w:hAnsi="Times New Roman" w:cs="Times New Roman"/>
-          <w:sz w:val="24"/>
-          <w:szCs w:val="24"/>
-          <w:lang w:val="en-US"/>
-        </w:rPr>
-      </w:pPr>
-      <w:r>
-        <w:rPr>
-          <w:rFonts w:ascii="Times New Roman" w:hAnsi="Times New Roman" w:cs="Times New Roman"/>
-          <w:sz w:val="24"/>
-          <w:szCs w:val="24"/>
-          <w:lang w:val="en-US"/>
-        </w:rPr>
-        <w:tab/>
-        <w:t xml:space="preserve">GENERATE 100000 </w:t>
-      </w:r>
-    </w:p>
-    <w:p>
-      <w:pPr>
-        <w:spacing w:after="0" w:line="360" w:lineRule="auto"/>
-        <w:ind w:firstLine="708"/>
-        <w:rPr>
-          <w:rFonts w:ascii="Times New Roman" w:hAnsi="Times New Roman" w:cs="Times New Roman"/>
-          <w:sz w:val="24"/>
-          <w:szCs w:val="24"/>
-          <w:lang w:val="en-US"/>
-        </w:rPr>
-      </w:pPr>
-      <w:r>
-        <w:rPr>
-          <w:rFonts w:ascii="Times New Roman" w:hAnsi="Times New Roman" w:cs="Times New Roman"/>
-          <w:sz w:val="24"/>
-          <w:szCs w:val="24"/>
-          <w:lang w:val="en-US"/>
-        </w:rPr>
-        <w:tab/>
-        <w:t>TERMINATE 1</w:t>
-      </w:r>
-    </w:p>
-    <w:p>
-      <w:pPr>
-        <w:spacing w:after="0" w:line="360" w:lineRule="auto"/>
-        <w:ind w:firstLine="708"/>
-        <w:rPr>
-          <w:rFonts w:ascii="Times New Roman" w:hAnsi="Times New Roman" w:cs="Times New Roman"/>
-          <w:sz w:val="24"/>
-          <w:szCs w:val="24"/>
-          <w:lang w:val="en-US"/>
-        </w:rPr>
-      </w:pPr>
-      <w:r>
-        <w:rPr>
-          <w:rFonts w:ascii="Times New Roman" w:hAnsi="Times New Roman" w:cs="Times New Roman"/>
-          <w:sz w:val="24"/>
-          <w:szCs w:val="24"/>
-          <w:lang w:val="en-US"/>
-        </w:rPr>
-        <w:t>START 1</w:t>
+        </w:rPr>
+      </w:pPr>
+      <w:r>
+        <w:rPr>
+          <w:rFonts w:ascii="Times New Roman" w:hAnsi="Times New Roman" w:cs="Times New Roman"/>
+          <w:sz w:val="24"/>
+          <w:szCs w:val="24"/>
+          <w:lang w:val="en-US"/>
+        </w:rPr>
+        <w:t>START</w:t>
+      </w:r>
+      <w:r>
+        <w:rPr>
+          <w:rFonts w:ascii="Times New Roman" w:hAnsi="Times New Roman" w:cs="Times New Roman"/>
+          <w:sz w:val="24"/>
+          <w:szCs w:val="24"/>
+        </w:rPr>
+        <w:t xml:space="preserve"> 1</w:t>
       </w:r>
     </w:p>
     <w:p>
@@ -2018,21 +1878,7 @@
         <w:rPr>
           <w:rStyle w:val="fontstyle01"/>
         </w:rPr>
-        <w:t xml:space="preserve">задают время моделирования. Первый </w:t>
-      </w:r>
-      <w:proofErr w:type="spellStart"/>
-      <w:r>
-        <w:rPr>
-          <w:rStyle w:val="fontstyle01"/>
-        </w:rPr>
-        <w:t>транзакт</w:t>
-      </w:r>
-      <w:proofErr w:type="spellEnd"/>
-      <w:r>
-        <w:rPr>
-          <w:rStyle w:val="fontstyle01"/>
-        </w:rPr>
-        <w:t>, сгенерированный оператором</w:t>
+        <w:t>задают время моделирования. Первый транзакт, сгенерированный оператором</w:t>
       </w:r>
       <w:r>
         <w:br/>
@@ -2068,13 +1914,7 @@
         <w:rPr>
           <w:rStyle w:val="fontstyle01"/>
         </w:rPr>
-        <w:t>модельного времени, вызвав тем самым окончание моделирования</w:t>
-      </w:r>
-      <w:r>
-        <w:rPr>
-          <w:rStyle w:val="fontstyle01"/>
-        </w:rPr>
-        <w:t>.</w:t>
+        <w:t>модельного времени, вызвав тем самым окончание моделирования.</w:t>
       </w:r>
     </w:p>
     <w:p>
@@ -2133,6 +1973,7 @@
       <w:tblPr>
         <w:tblStyle w:val="a3"/>
         <w:tblW w:w="0" w:type="auto"/>
+        <w:tblInd w:w="1622" w:type="dxa"/>
         <w:tblLook w:val="04A0" w:firstRow="1" w:lastRow="0" w:firstColumn="1" w:lastColumn="0" w:noHBand="0" w:noVBand="1"/>
       </w:tblPr>
       <w:tblGrid>
@@ -2338,28 +2179,7 @@
           <w:rStyle w:val="fontstyle01"/>
           <w:b/>
         </w:rPr>
-        <w:t>Таблица 2</w:t>
-      </w:r>
-      <w:r>
-        <w:rPr>
-          <w:rStyle w:val="fontstyle01"/>
-          <w:b/>
-        </w:rPr>
-        <w:t xml:space="preserve"> – Параметры </w:t>
-      </w:r>
-      <w:r>
-        <w:rPr>
-          <w:rStyle w:val="fontstyle01"/>
-          <w:b/>
-        </w:rPr>
-        <w:t>очередей</w:t>
-      </w:r>
-      <w:r>
-        <w:rPr>
-          <w:rStyle w:val="fontstyle01"/>
-          <w:b/>
-        </w:rPr>
-        <w:t xml:space="preserve"> для трех заявок</w:t>
+        <w:t>Таблица 2 – Параметры очередей для трех заявок</w:t>
       </w:r>
     </w:p>
     <w:tbl>
@@ -2700,31 +2520,7 @@
         <w:rPr>
           <w:rStyle w:val="fontstyle01"/>
         </w:rPr>
-        <w:t xml:space="preserve"> заявок. Результаты приве</w:t>
-      </w:r>
-      <w:r>
-        <w:rPr>
-          <w:rStyle w:val="fontstyle01"/>
-        </w:rPr>
-        <w:t>дены в таблице 3</w:t>
-      </w:r>
-      <w:r>
-        <w:rPr>
-          <w:rStyle w:val="fontstyle01"/>
-        </w:rPr>
-        <w:t xml:space="preserve"> и таблице </w:t>
-      </w:r>
-      <w:r>
-        <w:rPr>
-          <w:rStyle w:val="fontstyle01"/>
-        </w:rPr>
-        <w:t>4</w:t>
-      </w:r>
-      <w:r>
-        <w:rPr>
-          <w:rStyle w:val="fontstyle01"/>
-        </w:rPr>
-        <w:t>.</w:t>
+        <w:t xml:space="preserve"> заявок. Результаты приведены в таблице 3 и таблице 4.</w:t>
       </w:r>
     </w:p>
     <w:p>
@@ -2741,14 +2537,7 @@
           <w:rStyle w:val="fontstyle01"/>
           <w:b/>
         </w:rPr>
-        <w:t>Таблица 3</w:t>
-      </w:r>
-      <w:r>
-        <w:rPr>
-          <w:rStyle w:val="fontstyle01"/>
-          <w:b/>
-        </w:rPr>
-        <w:t xml:space="preserve"> – Параметры обслуживающих аппаратов для </w:t>
+        <w:t xml:space="preserve">Таблица 3 – Параметры обслуживающих аппаратов для </w:t>
       </w:r>
       <w:r>
         <w:rPr>
@@ -2769,6 +2558,7 @@
       <w:tblPr>
         <w:tblStyle w:val="a3"/>
         <w:tblW w:w="0" w:type="auto"/>
+        <w:jc w:val="center"/>
         <w:tblLook w:val="04A0" w:firstRow="1" w:lastRow="0" w:firstColumn="1" w:lastColumn="0" w:noHBand="0" w:noVBand="1"/>
       </w:tblPr>
       <w:tblGrid>
@@ -2776,6 +2566,9 @@
         <w:gridCol w:w="3245"/>
       </w:tblGrid>
       <w:tr>
+        <w:trPr>
+          <w:jc w:val="center"/>
+        </w:trPr>
         <w:tc>
           <w:tcPr>
             <w:tcW w:w="3245" w:type="dxa"/>
@@ -2822,6 +2615,9 @@
         </w:tc>
       </w:tr>
       <w:tr>
+        <w:trPr>
+          <w:jc w:val="center"/>
+        </w:trPr>
         <w:tc>
           <w:tcPr>
             <w:tcW w:w="3245" w:type="dxa"/>
@@ -2868,6 +2664,9 @@
         </w:tc>
       </w:tr>
       <w:tr>
+        <w:trPr>
+          <w:jc w:val="center"/>
+        </w:trPr>
         <w:tc>
           <w:tcPr>
             <w:tcW w:w="3245" w:type="dxa"/>
@@ -2914,6 +2713,9 @@
         </w:tc>
       </w:tr>
       <w:tr>
+        <w:trPr>
+          <w:jc w:val="center"/>
+        </w:trPr>
         <w:tc>
           <w:tcPr>
             <w:tcW w:w="3245" w:type="dxa"/>
@@ -2974,28 +2776,602 @@
           <w:rStyle w:val="fontstyle01"/>
           <w:b/>
         </w:rPr>
-        <w:t>Таблица 4</w:t>
+        <w:t xml:space="preserve">Таблица 4 – Параметры очередей для </w:t>
       </w:r>
       <w:r>
         <w:rPr>
           <w:rStyle w:val="fontstyle01"/>
           <w:b/>
         </w:rPr>
-        <w:t xml:space="preserve"> – Параметры очередей для </w:t>
+        <w:t xml:space="preserve">шести </w:t>
       </w:r>
       <w:r>
         <w:rPr>
           <w:rStyle w:val="fontstyle01"/>
           <w:b/>
         </w:rPr>
-        <w:t xml:space="preserve">шести </w:t>
-      </w:r>
-      <w:r>
+        <w:t>заявок</w:t>
+      </w:r>
+    </w:p>
+    <w:tbl>
+      <w:tblPr>
+        <w:tblStyle w:val="a3"/>
+        <w:tblW w:w="0" w:type="auto"/>
+        <w:jc w:val="center"/>
+        <w:tblLook w:val="04A0" w:firstRow="1" w:lastRow="0" w:firstColumn="1" w:lastColumn="0" w:noHBand="0" w:noVBand="1"/>
+      </w:tblPr>
+      <w:tblGrid>
+        <w:gridCol w:w="3245"/>
+        <w:gridCol w:w="3245"/>
+        <w:gridCol w:w="3245"/>
+      </w:tblGrid>
+      <w:tr>
+        <w:trPr>
+          <w:jc w:val="center"/>
+        </w:trPr>
+        <w:tc>
+          <w:tcPr>
+            <w:tcW w:w="3245" w:type="dxa"/>
+          </w:tcPr>
+          <w:p>
+            <w:pPr>
+              <w:pStyle w:val="005-1DOI"/>
+              <w:jc w:val="both"/>
+              <w:rPr>
+                <w:rStyle w:val="fontstyle01"/>
+                <w:b/>
+              </w:rPr>
+            </w:pPr>
+            <w:r>
+              <w:rPr>
+                <w:rStyle w:val="fontstyle01"/>
+                <w:b/>
+              </w:rPr>
+              <w:t>Устройство</w:t>
+            </w:r>
+          </w:p>
+        </w:tc>
+        <w:tc>
+          <w:tcPr>
+            <w:tcW w:w="3245" w:type="dxa"/>
+          </w:tcPr>
+          <w:p>
+            <w:pPr>
+              <w:pStyle w:val="005-1DOI"/>
+              <w:tabs>
+                <w:tab w:val="right" w:pos="3029"/>
+              </w:tabs>
+              <w:jc w:val="both"/>
+              <w:rPr>
+                <w:rStyle w:val="fontstyle01"/>
+                <w:b/>
+              </w:rPr>
+            </w:pPr>
+            <w:r>
+              <w:rPr>
+                <w:rStyle w:val="fontstyle01"/>
+                <w:b/>
+              </w:rPr>
+              <w:t>Средняя длина очереди</w:t>
+            </w:r>
+            <w:r>
+              <w:rPr>
+                <w:rStyle w:val="fontstyle01"/>
+                <w:b/>
+              </w:rPr>
+              <w:tab/>
+            </w:r>
+          </w:p>
+        </w:tc>
+        <w:tc>
+          <w:tcPr>
+            <w:tcW w:w="3245" w:type="dxa"/>
+          </w:tcPr>
+          <w:p>
+            <w:pPr>
+              <w:pStyle w:val="005-1DOI"/>
+              <w:tabs>
+                <w:tab w:val="right" w:pos="3029"/>
+              </w:tabs>
+              <w:jc w:val="both"/>
+              <w:rPr>
+                <w:rStyle w:val="fontstyle01"/>
+                <w:b/>
+              </w:rPr>
+            </w:pPr>
+            <w:r>
+              <w:rPr>
+                <w:rStyle w:val="fontstyle01"/>
+                <w:b/>
+              </w:rPr>
+              <w:t>Среднее время ожидания</w:t>
+            </w:r>
+          </w:p>
+        </w:tc>
+      </w:tr>
+      <w:tr>
+        <w:trPr>
+          <w:jc w:val="center"/>
+        </w:trPr>
+        <w:tc>
+          <w:tcPr>
+            <w:tcW w:w="3245" w:type="dxa"/>
+          </w:tcPr>
+          <w:p>
+            <w:pPr>
+              <w:pStyle w:val="005-1DOI"/>
+              <w:jc w:val="both"/>
+              <w:rPr>
+                <w:rStyle w:val="fontstyle01"/>
+                <w:lang w:val="en-US"/>
+              </w:rPr>
+            </w:pPr>
+            <w:r>
+              <w:rPr>
+                <w:rStyle w:val="fontstyle01"/>
+                <w:lang w:val="en-US"/>
+              </w:rPr>
+              <w:t>Q</w:t>
+            </w:r>
+            <w:r>
+              <w:rPr>
+                <w:rStyle w:val="fontstyle01"/>
+                <w:lang w:val="en-US"/>
+              </w:rPr>
+              <w:t>OPR1</w:t>
+            </w:r>
+          </w:p>
+        </w:tc>
+        <w:tc>
+          <w:tcPr>
+            <w:tcW w:w="3245" w:type="dxa"/>
+          </w:tcPr>
+          <w:p>
+            <w:pPr>
+              <w:pStyle w:val="005-1DOI"/>
+              <w:jc w:val="both"/>
+              <w:rPr>
+                <w:rStyle w:val="fontstyle01"/>
+                <w:lang w:val="en-US"/>
+              </w:rPr>
+            </w:pPr>
+            <w:r>
+              <w:rPr>
+                <w:rStyle w:val="fontstyle01"/>
+                <w:lang w:val="en-US"/>
+              </w:rPr>
+              <w:t>3.805</w:t>
+            </w:r>
+          </w:p>
+        </w:tc>
+        <w:tc>
+          <w:tcPr>
+            <w:tcW w:w="3245" w:type="dxa"/>
+          </w:tcPr>
+          <w:p>
+            <w:pPr>
+              <w:pStyle w:val="005-1DOI"/>
+              <w:jc w:val="both"/>
+              <w:rPr>
+                <w:rStyle w:val="fontstyle01"/>
+              </w:rPr>
+            </w:pPr>
+            <w:r>
+              <w:rPr>
+                <w:rStyle w:val="fontstyle01"/>
+              </w:rPr>
+              <w:t>383.583</w:t>
+            </w:r>
+          </w:p>
+        </w:tc>
+      </w:tr>
+      <w:tr>
+        <w:trPr>
+          <w:jc w:val="center"/>
+        </w:trPr>
+        <w:tc>
+          <w:tcPr>
+            <w:tcW w:w="3245" w:type="dxa"/>
+          </w:tcPr>
+          <w:p>
+            <w:pPr>
+              <w:pStyle w:val="005-1DOI"/>
+              <w:jc w:val="both"/>
+              <w:rPr>
+                <w:rStyle w:val="fontstyle01"/>
+                <w:lang w:val="en-US"/>
+              </w:rPr>
+            </w:pPr>
+            <w:r>
+              <w:rPr>
+                <w:rStyle w:val="fontstyle01"/>
+                <w:lang w:val="en-US"/>
+              </w:rPr>
+              <w:t>Q</w:t>
+            </w:r>
+            <w:r>
+              <w:rPr>
+                <w:rStyle w:val="fontstyle01"/>
+                <w:lang w:val="en-US"/>
+              </w:rPr>
+              <w:t>OPR2</w:t>
+            </w:r>
+          </w:p>
+        </w:tc>
+        <w:tc>
+          <w:tcPr>
+            <w:tcW w:w="3245" w:type="dxa"/>
+          </w:tcPr>
+          <w:p>
+            <w:pPr>
+              <w:pStyle w:val="005-1DOI"/>
+              <w:jc w:val="both"/>
+              <w:rPr>
+                <w:rStyle w:val="fontstyle01"/>
+                <w:lang w:val="en-US"/>
+              </w:rPr>
+            </w:pPr>
+            <w:r>
+              <w:rPr>
+                <w:rStyle w:val="fontstyle01"/>
+                <w:lang w:val="en-US"/>
+              </w:rPr>
+              <w:t>0.225</w:t>
+            </w:r>
+          </w:p>
+        </w:tc>
+        <w:tc>
+          <w:tcPr>
+            <w:tcW w:w="3245" w:type="dxa"/>
+          </w:tcPr>
+          <w:p>
+            <w:pPr>
+              <w:pStyle w:val="005-1DOI"/>
+              <w:jc w:val="both"/>
+              <w:rPr>
+                <w:rStyle w:val="fontstyle01"/>
+              </w:rPr>
+            </w:pPr>
+            <w:r>
+              <w:rPr>
+                <w:rStyle w:val="fontstyle01"/>
+              </w:rPr>
+              <w:t>28.037</w:t>
+            </w:r>
+          </w:p>
+        </w:tc>
+      </w:tr>
+      <w:tr>
+        <w:trPr>
+          <w:jc w:val="center"/>
+        </w:trPr>
+        <w:tc>
+          <w:tcPr>
+            <w:tcW w:w="3245" w:type="dxa"/>
+          </w:tcPr>
+          <w:p>
+            <w:pPr>
+              <w:pStyle w:val="005-1DOI"/>
+              <w:jc w:val="both"/>
+              <w:rPr>
+                <w:rStyle w:val="fontstyle01"/>
+                <w:lang w:val="en-US"/>
+              </w:rPr>
+            </w:pPr>
+            <w:r>
+              <w:rPr>
+                <w:rStyle w:val="fontstyle01"/>
+                <w:lang w:val="en-US"/>
+              </w:rPr>
+              <w:t>Q</w:t>
+            </w:r>
+            <w:r>
+              <w:rPr>
+                <w:rStyle w:val="fontstyle01"/>
+                <w:lang w:val="en-US"/>
+              </w:rPr>
+              <w:t>OPR3</w:t>
+            </w:r>
+          </w:p>
+        </w:tc>
+        <w:tc>
+          <w:tcPr>
+            <w:tcW w:w="3245" w:type="dxa"/>
+          </w:tcPr>
+          <w:p>
+            <w:pPr>
+              <w:pStyle w:val="005-1DOI"/>
+              <w:jc w:val="both"/>
+              <w:rPr>
+                <w:rStyle w:val="fontstyle01"/>
+                <w:lang w:val="en-US"/>
+              </w:rPr>
+            </w:pPr>
+            <w:r>
+              <w:rPr>
+                <w:rStyle w:val="fontstyle01"/>
+                <w:lang w:val="en-US"/>
+              </w:rPr>
+              <w:t>0.227</w:t>
+            </w:r>
+          </w:p>
+        </w:tc>
+        <w:tc>
+          <w:tcPr>
+            <w:tcW w:w="3245" w:type="dxa"/>
+          </w:tcPr>
+          <w:p>
+            <w:pPr>
+              <w:pStyle w:val="005-1DOI"/>
+              <w:jc w:val="both"/>
+              <w:rPr>
+                <w:rStyle w:val="fontstyle01"/>
+              </w:rPr>
+            </w:pPr>
+            <w:r>
+              <w:rPr>
+                <w:rStyle w:val="fontstyle01"/>
+              </w:rPr>
+              <w:t>124.758</w:t>
+            </w:r>
+          </w:p>
+        </w:tc>
+      </w:tr>
+    </w:tbl>
+    <w:p>
+      <w:pPr>
+        <w:pStyle w:val="005-1DOI"/>
+        <w:ind w:firstLine="397"/>
+        <w:jc w:val="both"/>
+        <w:rPr>
+          <w:rStyle w:val="fontstyle01"/>
+        </w:rPr>
+      </w:pPr>
+      <w:r>
+        <w:rPr>
+          <w:rStyle w:val="fontstyle01"/>
+        </w:rPr>
+        <w:t>Промоделируем замкнутую СМО для девяти заявок. Результаты приведены в таблице 5 и таблице 6.</w:t>
+      </w:r>
+    </w:p>
+    <w:p>
+      <w:pPr>
+        <w:pStyle w:val="005-1DOI"/>
+        <w:jc w:val="both"/>
         <w:rPr>
           <w:rStyle w:val="fontstyle01"/>
           <w:b/>
         </w:rPr>
-        <w:t>заявок</w:t>
+      </w:pPr>
+      <w:r>
+        <w:rPr>
+          <w:rStyle w:val="fontstyle01"/>
+          <w:b/>
+        </w:rPr>
+        <w:t>Таблица 5 – Параметры обслуживающих аппаратов для девяти заявок</w:t>
+      </w:r>
+    </w:p>
+    <w:tbl>
+      <w:tblPr>
+        <w:tblStyle w:val="a3"/>
+        <w:tblW w:w="0" w:type="auto"/>
+        <w:jc w:val="center"/>
+        <w:tblLook w:val="04A0" w:firstRow="1" w:lastRow="0" w:firstColumn="1" w:lastColumn="0" w:noHBand="0" w:noVBand="1"/>
+      </w:tblPr>
+      <w:tblGrid>
+        <w:gridCol w:w="3245"/>
+        <w:gridCol w:w="3245"/>
+      </w:tblGrid>
+      <w:tr>
+        <w:trPr>
+          <w:jc w:val="center"/>
+        </w:trPr>
+        <w:tc>
+          <w:tcPr>
+            <w:tcW w:w="3245" w:type="dxa"/>
+          </w:tcPr>
+          <w:p>
+            <w:pPr>
+              <w:pStyle w:val="005-1DOI"/>
+              <w:jc w:val="both"/>
+              <w:rPr>
+                <w:rStyle w:val="fontstyle01"/>
+                <w:b/>
+              </w:rPr>
+            </w:pPr>
+            <w:r>
+              <w:rPr>
+                <w:rStyle w:val="fontstyle01"/>
+                <w:b/>
+              </w:rPr>
+              <w:t>Устройство</w:t>
+            </w:r>
+          </w:p>
+        </w:tc>
+        <w:tc>
+          <w:tcPr>
+            <w:tcW w:w="3245" w:type="dxa"/>
+          </w:tcPr>
+          <w:p>
+            <w:pPr>
+              <w:pStyle w:val="005-1DOI"/>
+              <w:jc w:val="both"/>
+              <w:rPr>
+                <w:rStyle w:val="fontstyle01"/>
+                <w:b/>
+              </w:rPr>
+            </w:pPr>
+            <w:r>
+              <w:rPr>
+                <w:rStyle w:val="fontstyle01"/>
+                <w:b/>
+              </w:rPr>
+              <w:t>Загрузка</w:t>
+            </w:r>
+          </w:p>
+        </w:tc>
+      </w:tr>
+      <w:tr>
+        <w:trPr>
+          <w:jc w:val="center"/>
+        </w:trPr>
+        <w:tc>
+          <w:tcPr>
+            <w:tcW w:w="3245" w:type="dxa"/>
+          </w:tcPr>
+          <w:p>
+            <w:pPr>
+              <w:pStyle w:val="005-1DOI"/>
+              <w:jc w:val="both"/>
+              <w:rPr>
+                <w:rStyle w:val="fontstyle01"/>
+                <w:lang w:val="en-US"/>
+              </w:rPr>
+            </w:pPr>
+            <w:r>
+              <w:rPr>
+                <w:rStyle w:val="fontstyle01"/>
+                <w:lang w:val="en-US"/>
+              </w:rPr>
+              <w:t>OPR1</w:t>
+            </w:r>
+          </w:p>
+        </w:tc>
+        <w:tc>
+          <w:tcPr>
+            <w:tcW w:w="3245" w:type="dxa"/>
+          </w:tcPr>
+          <w:p>
+            <w:pPr>
+              <w:pStyle w:val="005-1DOI"/>
+              <w:jc w:val="both"/>
+              <w:rPr>
+                <w:rStyle w:val="fontstyle01"/>
+              </w:rPr>
+            </w:pPr>
+            <w:r>
+              <w:rPr>
+                <w:rStyle w:val="fontstyle01"/>
+              </w:rPr>
+              <w:t>1</w:t>
+            </w:r>
+          </w:p>
+        </w:tc>
+      </w:tr>
+      <w:tr>
+        <w:trPr>
+          <w:jc w:val="center"/>
+        </w:trPr>
+        <w:tc>
+          <w:tcPr>
+            <w:tcW w:w="3245" w:type="dxa"/>
+          </w:tcPr>
+          <w:p>
+            <w:pPr>
+              <w:pStyle w:val="005-1DOI"/>
+              <w:jc w:val="both"/>
+              <w:rPr>
+                <w:rStyle w:val="fontstyle01"/>
+                <w:lang w:val="en-US"/>
+              </w:rPr>
+            </w:pPr>
+            <w:r>
+              <w:rPr>
+                <w:rStyle w:val="fontstyle01"/>
+                <w:lang w:val="en-US"/>
+              </w:rPr>
+              <w:t>OPR2</w:t>
+            </w:r>
+          </w:p>
+        </w:tc>
+        <w:tc>
+          <w:tcPr>
+            <w:tcW w:w="3245" w:type="dxa"/>
+          </w:tcPr>
+          <w:p>
+            <w:pPr>
+              <w:pStyle w:val="005-1DOI"/>
+              <w:jc w:val="both"/>
+              <w:rPr>
+                <w:rStyle w:val="fontstyle01"/>
+                <w:lang w:val="en-US"/>
+              </w:rPr>
+            </w:pPr>
+            <w:r>
+              <w:rPr>
+                <w:rStyle w:val="fontstyle01"/>
+                <w:lang w:val="en-US"/>
+              </w:rPr>
+              <w:t>0.378</w:t>
+            </w:r>
+          </w:p>
+        </w:tc>
+      </w:tr>
+      <w:tr>
+        <w:trPr>
+          <w:jc w:val="center"/>
+        </w:trPr>
+        <w:tc>
+          <w:tcPr>
+            <w:tcW w:w="3245" w:type="dxa"/>
+          </w:tcPr>
+          <w:p>
+            <w:pPr>
+              <w:pStyle w:val="005-1DOI"/>
+              <w:jc w:val="both"/>
+              <w:rPr>
+                <w:rStyle w:val="fontstyle01"/>
+                <w:lang w:val="en-US"/>
+              </w:rPr>
+            </w:pPr>
+            <w:r>
+              <w:rPr>
+                <w:rStyle w:val="fontstyle01"/>
+                <w:lang w:val="en-US"/>
+              </w:rPr>
+              <w:t>OPR3</w:t>
+            </w:r>
+          </w:p>
+        </w:tc>
+        <w:tc>
+          <w:tcPr>
+            <w:tcW w:w="3245" w:type="dxa"/>
+          </w:tcPr>
+          <w:p>
+            <w:pPr>
+              <w:pStyle w:val="005-1DOI"/>
+              <w:jc w:val="both"/>
+              <w:rPr>
+                <w:rStyle w:val="fontstyle01"/>
+                <w:lang w:val="en-US"/>
+              </w:rPr>
+            </w:pPr>
+            <w:r>
+              <w:rPr>
+                <w:rStyle w:val="fontstyle01"/>
+                <w:lang w:val="en-US"/>
+              </w:rPr>
+              <w:t>0.426</w:t>
+            </w:r>
+          </w:p>
+        </w:tc>
+      </w:tr>
+    </w:tbl>
+    <w:p>
+      <w:pPr>
+        <w:pStyle w:val="005-1DOI"/>
+        <w:jc w:val="both"/>
+        <w:rPr>
+          <w:rStyle w:val="fontstyle01"/>
+          <w:b/>
+        </w:rPr>
+      </w:pPr>
+      <w:r>
+        <w:rPr>
+          <w:rStyle w:val="fontstyle01"/>
+          <w:b/>
+        </w:rPr>
+        <w:t>Таблица 6 – Параметры очередей для девяти заявок</w:t>
       </w:r>
     </w:p>
     <w:tbl>
@@ -3138,27 +3514,27 @@
                 <w:rStyle w:val="fontstyle01"/>
                 <w:lang w:val="en-US"/>
               </w:rPr>
-              <w:t>3.805</w:t>
-            </w:r>
-          </w:p>
-        </w:tc>
-        <w:tc>
-          <w:tcPr>
-            <w:tcW w:w="3245" w:type="dxa"/>
-          </w:tcPr>
-          <w:p>
-            <w:pPr>
-              <w:pStyle w:val="005-1DOI"/>
-              <w:jc w:val="both"/>
-              <w:rPr>
-                <w:rStyle w:val="fontstyle01"/>
-              </w:rPr>
-            </w:pPr>
-            <w:r>
-              <w:rPr>
-                <w:rStyle w:val="fontstyle01"/>
-              </w:rPr>
-              <w:t>383.583</w:t>
+              <w:t>6.598</w:t>
+            </w:r>
+          </w:p>
+        </w:tc>
+        <w:tc>
+          <w:tcPr>
+            <w:tcW w:w="3245" w:type="dxa"/>
+          </w:tcPr>
+          <w:p>
+            <w:pPr>
+              <w:pStyle w:val="005-1DOI"/>
+              <w:jc w:val="both"/>
+              <w:rPr>
+                <w:rStyle w:val="fontstyle01"/>
+              </w:rPr>
+            </w:pPr>
+            <w:r>
+              <w:rPr>
+                <w:rStyle w:val="fontstyle01"/>
+              </w:rPr>
+              <w:t>646.902</w:t>
             </w:r>
           </w:p>
         </w:tc>
@@ -3211,27 +3587,27 @@
                 <w:rStyle w:val="fontstyle01"/>
                 <w:lang w:val="en-US"/>
               </w:rPr>
-              <w:t>0.225</w:t>
-            </w:r>
-          </w:p>
-        </w:tc>
-        <w:tc>
-          <w:tcPr>
-            <w:tcW w:w="3245" w:type="dxa"/>
-          </w:tcPr>
-          <w:p>
-            <w:pPr>
-              <w:pStyle w:val="005-1DOI"/>
-              <w:jc w:val="both"/>
-              <w:rPr>
-                <w:rStyle w:val="fontstyle01"/>
-              </w:rPr>
-            </w:pPr>
-            <w:r>
-              <w:rPr>
-                <w:rStyle w:val="fontstyle01"/>
-              </w:rPr>
-              <w:t>28.037</w:t>
+              <w:t>0.206</w:t>
+            </w:r>
+          </w:p>
+        </w:tc>
+        <w:tc>
+          <w:tcPr>
+            <w:tcW w:w="3245" w:type="dxa"/>
+          </w:tcPr>
+          <w:p>
+            <w:pPr>
+              <w:pStyle w:val="005-1DOI"/>
+              <w:jc w:val="both"/>
+              <w:rPr>
+                <w:rStyle w:val="fontstyle01"/>
+              </w:rPr>
+            </w:pPr>
+            <w:r>
+              <w:rPr>
+                <w:rStyle w:val="fontstyle01"/>
+              </w:rPr>
+              <w:t>25.268</w:t>
             </w:r>
           </w:p>
         </w:tc>
@@ -3284,27 +3660,27 @@
                 <w:rStyle w:val="fontstyle01"/>
                 <w:lang w:val="en-US"/>
               </w:rPr>
-              <w:t>0.227</w:t>
-            </w:r>
-          </w:p>
-        </w:tc>
-        <w:tc>
-          <w:tcPr>
-            <w:tcW w:w="3245" w:type="dxa"/>
-          </w:tcPr>
-          <w:p>
-            <w:pPr>
-              <w:pStyle w:val="005-1DOI"/>
-              <w:jc w:val="both"/>
-              <w:rPr>
-                <w:rStyle w:val="fontstyle01"/>
-              </w:rPr>
-            </w:pPr>
-            <w:r>
-              <w:rPr>
-                <w:rStyle w:val="fontstyle01"/>
-              </w:rPr>
-              <w:t>124.758</w:t>
+              <w:t>0.392</w:t>
+            </w:r>
+          </w:p>
+        </w:tc>
+        <w:tc>
+          <w:tcPr>
+            <w:tcW w:w="3245" w:type="dxa"/>
+          </w:tcPr>
+          <w:p>
+            <w:pPr>
+              <w:pStyle w:val="005-1DOI"/>
+              <w:jc w:val="both"/>
+              <w:rPr>
+                <w:rStyle w:val="fontstyle01"/>
+              </w:rPr>
+            </w:pPr>
+            <w:r>
+              <w:rPr>
+                <w:rStyle w:val="fontstyle01"/>
+              </w:rPr>
+              <w:t>199.063</w:t>
             </w:r>
           </w:p>
         </w:tc>
@@ -3323,44 +3699,38 @@
         <w:rPr>
           <w:rStyle w:val="fontstyle01"/>
         </w:rPr>
-        <w:t xml:space="preserve">Промоделируем замкнутую СМО для </w:t>
-      </w:r>
-      <w:r>
-        <w:rPr>
-          <w:rStyle w:val="fontstyle01"/>
-        </w:rPr>
-        <w:t>девяти</w:t>
-      </w:r>
-      <w:r>
-        <w:rPr>
-          <w:rStyle w:val="fontstyle01"/>
-        </w:rPr>
-        <w:t xml:space="preserve"> заявок. Результаты приведены в таблице</w:t>
-      </w:r>
-      <w:r>
-        <w:rPr>
-          <w:rStyle w:val="fontstyle01"/>
-        </w:rPr>
-        <w:t xml:space="preserve"> 5</w:t>
-      </w:r>
-      <w:r>
-        <w:rPr>
-          <w:rStyle w:val="fontstyle01"/>
-        </w:rPr>
-        <w:t xml:space="preserve"> и таблице </w:t>
-      </w:r>
-      <w:r>
-        <w:rPr>
-          <w:rStyle w:val="fontstyle01"/>
-        </w:rPr>
-        <w:t>6</w:t>
-      </w:r>
-      <w:r>
-        <w:rPr>
-          <w:rStyle w:val="fontstyle01"/>
-        </w:rPr>
-        <w:t>.</w:t>
-      </w:r>
+        <w:t>Промоделируем замкнутую СМО для двенадцати заявок. Результаты приведены в таблице 7 и таблице 8.</w:t>
+      </w:r>
+    </w:p>
+    <w:p>
+      <w:pPr>
+        <w:pStyle w:val="005-1DOI"/>
+        <w:ind w:firstLine="397"/>
+        <w:jc w:val="both"/>
+        <w:rPr>
+          <w:rStyle w:val="fontstyle01"/>
+        </w:rPr>
+      </w:pPr>
+    </w:p>
+    <w:p>
+      <w:pPr>
+        <w:pStyle w:val="005-1DOI"/>
+        <w:ind w:firstLine="397"/>
+        <w:jc w:val="both"/>
+        <w:rPr>
+          <w:rStyle w:val="fontstyle01"/>
+        </w:rPr>
+      </w:pPr>
+    </w:p>
+    <w:p>
+      <w:pPr>
+        <w:pStyle w:val="005-1DOI"/>
+        <w:ind w:firstLine="397"/>
+        <w:jc w:val="both"/>
+        <w:rPr>
+          <w:rStyle w:val="fontstyle01"/>
+        </w:rPr>
+      </w:pPr>
     </w:p>
     <w:p>
       <w:pPr>
@@ -3376,34 +3746,15 @@
           <w:rStyle w:val="fontstyle01"/>
           <w:b/>
         </w:rPr>
-        <w:t>Таблица 5</w:t>
-      </w:r>
-      <w:r>
-        <w:rPr>
-          <w:rStyle w:val="fontstyle01"/>
-          <w:b/>
-        </w:rPr>
-        <w:t xml:space="preserve"> – Параметры обслуживающих аппаратов для </w:t>
-      </w:r>
-      <w:r>
-        <w:rPr>
-          <w:rStyle w:val="fontstyle01"/>
-          <w:b/>
-        </w:rPr>
-        <w:t>девяти</w:t>
-      </w:r>
-      <w:r>
-        <w:rPr>
-          <w:rStyle w:val="fontstyle01"/>
-          <w:b/>
-        </w:rPr>
-        <w:t xml:space="preserve"> заявок</w:t>
+        <w:lastRenderedPageBreak/>
+        <w:t>Таблица 7 – Параметры обслуживающих аппаратов для двенадцати заявок</w:t>
       </w:r>
     </w:p>
     <w:tbl>
       <w:tblPr>
         <w:tblStyle w:val="a3"/>
         <w:tblW w:w="0" w:type="auto"/>
+        <w:jc w:val="center"/>
         <w:tblLook w:val="04A0" w:firstRow="1" w:lastRow="0" w:firstColumn="1" w:lastColumn="0" w:noHBand="0" w:noVBand="1"/>
       </w:tblPr>
       <w:tblGrid>
@@ -3411,6 +3762,9 @@
         <w:gridCol w:w="3245"/>
       </w:tblGrid>
       <w:tr>
+        <w:trPr>
+          <w:jc w:val="center"/>
+        </w:trPr>
         <w:tc>
           <w:tcPr>
             <w:tcW w:w="3245" w:type="dxa"/>
@@ -3424,6 +3778,7 @@
                 <w:b/>
               </w:rPr>
             </w:pPr>
+            <w:bookmarkStart w:id="0" w:name="_GoBack"/>
             <w:r>
               <w:rPr>
                 <w:rStyle w:val="fontstyle01"/>
@@ -3457,6 +3812,9 @@
         </w:tc>
       </w:tr>
       <w:tr>
+        <w:trPr>
+          <w:jc w:val="center"/>
+        </w:trPr>
         <w:tc>
           <w:tcPr>
             <w:tcW w:w="3245" w:type="dxa"/>
@@ -3501,6 +3859,9 @@
         </w:tc>
       </w:tr>
       <w:tr>
+        <w:trPr>
+          <w:jc w:val="center"/>
+        </w:trPr>
         <w:tc>
           <w:tcPr>
             <w:tcW w:w="3245" w:type="dxa"/>
@@ -3547,6 +3908,9 @@
         </w:tc>
       </w:tr>
       <w:tr>
+        <w:trPr>
+          <w:jc w:val="center"/>
+        </w:trPr>
         <w:tc>
           <w:tcPr>
             <w:tcW w:w="3245" w:type="dxa"/>
@@ -3593,6 +3957,7 @@
         </w:tc>
       </w:tr>
     </w:tbl>
+    <w:bookmarkEnd w:id="0"/>
     <w:p>
       <w:pPr>
         <w:pStyle w:val="005-1DOI"/>
@@ -3607,14 +3972,7 @@
           <w:rStyle w:val="fontstyle01"/>
           <w:b/>
         </w:rPr>
-        <w:t>Таблица 6</w:t>
-      </w:r>
-      <w:r>
-        <w:rPr>
-          <w:rStyle w:val="fontstyle01"/>
-          <w:b/>
-        </w:rPr>
-        <w:t xml:space="preserve"> – Параметры очередей для девяти заявок</w:t>
+        <w:t>Таблица 8 – Параметры очередей для двенадцати заявок</w:t>
       </w:r>
     </w:p>
     <w:tbl>
@@ -3757,664 +4115,7 @@
                 <w:rStyle w:val="fontstyle01"/>
                 <w:lang w:val="en-US"/>
               </w:rPr>
-              <w:t>6.598</w:t>
-            </w:r>
-          </w:p>
-        </w:tc>
-        <w:tc>
-          <w:tcPr>
-            <w:tcW w:w="3245" w:type="dxa"/>
-          </w:tcPr>
-          <w:p>
-            <w:pPr>
-              <w:pStyle w:val="005-1DOI"/>
-              <w:jc w:val="both"/>
-              <w:rPr>
-                <w:rStyle w:val="fontstyle01"/>
-              </w:rPr>
-            </w:pPr>
-            <w:r>
-              <w:rPr>
-                <w:rStyle w:val="fontstyle01"/>
-              </w:rPr>
-              <w:t>646.902</w:t>
-            </w:r>
-          </w:p>
-        </w:tc>
-      </w:tr>
-      <w:tr>
-        <w:tc>
-          <w:tcPr>
-            <w:tcW w:w="3245" w:type="dxa"/>
-          </w:tcPr>
-          <w:p>
-            <w:pPr>
-              <w:pStyle w:val="005-1DOI"/>
-              <w:jc w:val="both"/>
-              <w:rPr>
-                <w:rStyle w:val="fontstyle01"/>
-                <w:lang w:val="en-US"/>
-              </w:rPr>
-            </w:pPr>
-            <w:r>
-              <w:rPr>
-                <w:rStyle w:val="fontstyle01"/>
-                <w:lang w:val="en-US"/>
-              </w:rPr>
-              <w:t>Q</w:t>
-            </w:r>
-            <w:r>
-              <w:rPr>
-                <w:rStyle w:val="fontstyle01"/>
-                <w:lang w:val="en-US"/>
-              </w:rPr>
-              <w:t>OPR2</w:t>
-            </w:r>
-          </w:p>
-        </w:tc>
-        <w:tc>
-          <w:tcPr>
-            <w:tcW w:w="3245" w:type="dxa"/>
-          </w:tcPr>
-          <w:p>
-            <w:pPr>
-              <w:pStyle w:val="005-1DOI"/>
-              <w:jc w:val="both"/>
-              <w:rPr>
-                <w:rStyle w:val="fontstyle01"/>
-                <w:lang w:val="en-US"/>
-              </w:rPr>
-            </w:pPr>
-            <w:r>
-              <w:rPr>
-                <w:rStyle w:val="fontstyle01"/>
-                <w:lang w:val="en-US"/>
-              </w:rPr>
-              <w:t>0.206</w:t>
-            </w:r>
-          </w:p>
-        </w:tc>
-        <w:tc>
-          <w:tcPr>
-            <w:tcW w:w="3245" w:type="dxa"/>
-          </w:tcPr>
-          <w:p>
-            <w:pPr>
-              <w:pStyle w:val="005-1DOI"/>
-              <w:jc w:val="both"/>
-              <w:rPr>
-                <w:rStyle w:val="fontstyle01"/>
-              </w:rPr>
-            </w:pPr>
-            <w:r>
-              <w:rPr>
-                <w:rStyle w:val="fontstyle01"/>
-              </w:rPr>
-              <w:t>25.268</w:t>
-            </w:r>
-          </w:p>
-        </w:tc>
-      </w:tr>
-      <w:tr>
-        <w:tc>
-          <w:tcPr>
-            <w:tcW w:w="3245" w:type="dxa"/>
-          </w:tcPr>
-          <w:p>
-            <w:pPr>
-              <w:pStyle w:val="005-1DOI"/>
-              <w:jc w:val="both"/>
-              <w:rPr>
-                <w:rStyle w:val="fontstyle01"/>
-                <w:lang w:val="en-US"/>
-              </w:rPr>
-            </w:pPr>
-            <w:r>
-              <w:rPr>
-                <w:rStyle w:val="fontstyle01"/>
-                <w:lang w:val="en-US"/>
-              </w:rPr>
-              <w:t>Q</w:t>
-            </w:r>
-            <w:r>
-              <w:rPr>
-                <w:rStyle w:val="fontstyle01"/>
-                <w:lang w:val="en-US"/>
-              </w:rPr>
-              <w:t>OPR3</w:t>
-            </w:r>
-          </w:p>
-        </w:tc>
-        <w:tc>
-          <w:tcPr>
-            <w:tcW w:w="3245" w:type="dxa"/>
-          </w:tcPr>
-          <w:p>
-            <w:pPr>
-              <w:pStyle w:val="005-1DOI"/>
-              <w:jc w:val="both"/>
-              <w:rPr>
-                <w:rStyle w:val="fontstyle01"/>
-                <w:lang w:val="en-US"/>
-              </w:rPr>
-            </w:pPr>
-            <w:r>
-              <w:rPr>
-                <w:rStyle w:val="fontstyle01"/>
-                <w:lang w:val="en-US"/>
-              </w:rPr>
-              <w:t>0.392</w:t>
-            </w:r>
-          </w:p>
-        </w:tc>
-        <w:tc>
-          <w:tcPr>
-            <w:tcW w:w="3245" w:type="dxa"/>
-          </w:tcPr>
-          <w:p>
-            <w:pPr>
-              <w:pStyle w:val="005-1DOI"/>
-              <w:jc w:val="both"/>
-              <w:rPr>
-                <w:rStyle w:val="fontstyle01"/>
-              </w:rPr>
-            </w:pPr>
-            <w:r>
-              <w:rPr>
-                <w:rStyle w:val="fontstyle01"/>
-              </w:rPr>
-              <w:t>199.063</w:t>
-            </w:r>
-          </w:p>
-        </w:tc>
-      </w:tr>
-    </w:tbl>
-    <w:p>
-      <w:pPr>
-        <w:pStyle w:val="005-1DOI"/>
-        <w:ind w:firstLine="397"/>
-        <w:jc w:val="both"/>
-        <w:rPr>
-          <w:rStyle w:val="fontstyle01"/>
-        </w:rPr>
-      </w:pPr>
-      <w:r>
-        <w:rPr>
-          <w:rStyle w:val="fontstyle01"/>
-        </w:rPr>
-        <w:t xml:space="preserve">Промоделируем замкнутую СМО для </w:t>
-      </w:r>
-      <w:r>
-        <w:rPr>
-          <w:rStyle w:val="fontstyle01"/>
-        </w:rPr>
-        <w:t>двенадцати</w:t>
-      </w:r>
-      <w:r>
-        <w:rPr>
-          <w:rStyle w:val="fontstyle01"/>
-        </w:rPr>
-        <w:t xml:space="preserve"> заявок. Результаты приведены в таблице</w:t>
-      </w:r>
-      <w:r>
-        <w:rPr>
-          <w:rStyle w:val="fontstyle01"/>
-        </w:rPr>
-        <w:t xml:space="preserve"> 7</w:t>
-      </w:r>
-      <w:r>
-        <w:rPr>
-          <w:rStyle w:val="fontstyle01"/>
-        </w:rPr>
-        <w:t xml:space="preserve"> и таблице </w:t>
-      </w:r>
-      <w:r>
-        <w:rPr>
-          <w:rStyle w:val="fontstyle01"/>
-        </w:rPr>
-        <w:t>8</w:t>
-      </w:r>
-      <w:r>
-        <w:rPr>
-          <w:rStyle w:val="fontstyle01"/>
-        </w:rPr>
-        <w:t>.</w:t>
-      </w:r>
-    </w:p>
-    <w:p>
-      <w:pPr>
-        <w:pStyle w:val="005-1DOI"/>
-        <w:ind w:firstLine="397"/>
-        <w:jc w:val="both"/>
-        <w:rPr>
-          <w:rStyle w:val="fontstyle01"/>
-        </w:rPr>
-      </w:pPr>
-    </w:p>
-    <w:p>
-      <w:pPr>
-        <w:pStyle w:val="005-1DOI"/>
-        <w:ind w:firstLine="397"/>
-        <w:jc w:val="both"/>
-        <w:rPr>
-          <w:rStyle w:val="fontstyle01"/>
-        </w:rPr>
-      </w:pPr>
-    </w:p>
-    <w:p>
-      <w:pPr>
-        <w:pStyle w:val="005-1DOI"/>
-        <w:ind w:firstLine="397"/>
-        <w:jc w:val="both"/>
-        <w:rPr>
-          <w:rStyle w:val="fontstyle01"/>
-        </w:rPr>
-      </w:pPr>
-    </w:p>
-    <w:p>
-      <w:pPr>
-        <w:pStyle w:val="005-1DOI"/>
-        <w:jc w:val="both"/>
-        <w:rPr>
-          <w:rStyle w:val="fontstyle01"/>
-          <w:b/>
-        </w:rPr>
-      </w:pPr>
-      <w:r>
-        <w:rPr>
-          <w:rStyle w:val="fontstyle01"/>
-          <w:b/>
-        </w:rPr>
-        <w:lastRenderedPageBreak/>
-        <w:t>Таблица 7</w:t>
-      </w:r>
-      <w:r>
-        <w:rPr>
-          <w:rStyle w:val="fontstyle01"/>
-          <w:b/>
-        </w:rPr>
-        <w:t xml:space="preserve"> – Параметры обслуживающих аппаратов для </w:t>
-      </w:r>
-      <w:r>
-        <w:rPr>
-          <w:rStyle w:val="fontstyle01"/>
-          <w:b/>
-        </w:rPr>
-        <w:t>двенадцати</w:t>
-      </w:r>
-      <w:r>
-        <w:rPr>
-          <w:rStyle w:val="fontstyle01"/>
-          <w:b/>
-        </w:rPr>
-        <w:t xml:space="preserve"> заявок</w:t>
-      </w:r>
-    </w:p>
-    <w:tbl>
-      <w:tblPr>
-        <w:tblStyle w:val="a3"/>
-        <w:tblW w:w="0" w:type="auto"/>
-        <w:tblLook w:val="04A0" w:firstRow="1" w:lastRow="0" w:firstColumn="1" w:lastColumn="0" w:noHBand="0" w:noVBand="1"/>
-      </w:tblPr>
-      <w:tblGrid>
-        <w:gridCol w:w="3245"/>
-        <w:gridCol w:w="3245"/>
-      </w:tblGrid>
-      <w:tr>
-        <w:tc>
-          <w:tcPr>
-            <w:tcW w:w="3245" w:type="dxa"/>
-          </w:tcPr>
-          <w:p>
-            <w:pPr>
-              <w:pStyle w:val="005-1DOI"/>
-              <w:jc w:val="both"/>
-              <w:rPr>
-                <w:rStyle w:val="fontstyle01"/>
-                <w:b/>
-              </w:rPr>
-            </w:pPr>
-            <w:r>
-              <w:rPr>
-                <w:rStyle w:val="fontstyle01"/>
-                <w:b/>
-              </w:rPr>
-              <w:t>Устройство</w:t>
-            </w:r>
-          </w:p>
-        </w:tc>
-        <w:tc>
-          <w:tcPr>
-            <w:tcW w:w="3245" w:type="dxa"/>
-          </w:tcPr>
-          <w:p>
-            <w:pPr>
-              <w:pStyle w:val="005-1DOI"/>
-              <w:jc w:val="both"/>
-              <w:rPr>
-                <w:rStyle w:val="fontstyle01"/>
-                <w:b/>
-              </w:rPr>
-            </w:pPr>
-            <w:r>
-              <w:rPr>
-                <w:rStyle w:val="fontstyle01"/>
-                <w:b/>
-              </w:rPr>
-              <w:t>Загрузка</w:t>
-            </w:r>
-          </w:p>
-        </w:tc>
-      </w:tr>
-      <w:tr>
-        <w:tc>
-          <w:tcPr>
-            <w:tcW w:w="3245" w:type="dxa"/>
-          </w:tcPr>
-          <w:p>
-            <w:pPr>
-              <w:pStyle w:val="005-1DOI"/>
-              <w:jc w:val="both"/>
-              <w:rPr>
-                <w:rStyle w:val="fontstyle01"/>
-                <w:lang w:val="en-US"/>
-              </w:rPr>
-            </w:pPr>
-            <w:r>
-              <w:rPr>
-                <w:rStyle w:val="fontstyle01"/>
-                <w:lang w:val="en-US"/>
-              </w:rPr>
-              <w:t>OPR1</w:t>
-            </w:r>
-          </w:p>
-        </w:tc>
-        <w:tc>
-          <w:tcPr>
-            <w:tcW w:w="3245" w:type="dxa"/>
-          </w:tcPr>
-          <w:p>
-            <w:pPr>
-              <w:pStyle w:val="005-1DOI"/>
-              <w:jc w:val="both"/>
-              <w:rPr>
-                <w:rStyle w:val="fontstyle01"/>
-              </w:rPr>
-            </w:pPr>
-            <w:r>
-              <w:rPr>
-                <w:rStyle w:val="fontstyle01"/>
-              </w:rPr>
-              <w:t>1</w:t>
-            </w:r>
-          </w:p>
-        </w:tc>
-      </w:tr>
-      <w:tr>
-        <w:tc>
-          <w:tcPr>
-            <w:tcW w:w="3245" w:type="dxa"/>
-          </w:tcPr>
-          <w:p>
-            <w:pPr>
-              <w:pStyle w:val="005-1DOI"/>
-              <w:jc w:val="both"/>
-              <w:rPr>
-                <w:rStyle w:val="fontstyle01"/>
-                <w:lang w:val="en-US"/>
-              </w:rPr>
-            </w:pPr>
-            <w:r>
-              <w:rPr>
-                <w:rStyle w:val="fontstyle01"/>
-                <w:lang w:val="en-US"/>
-              </w:rPr>
-              <w:t>OPR2</w:t>
-            </w:r>
-          </w:p>
-        </w:tc>
-        <w:tc>
-          <w:tcPr>
-            <w:tcW w:w="3245" w:type="dxa"/>
-          </w:tcPr>
-          <w:p>
-            <w:pPr>
-              <w:pStyle w:val="005-1DOI"/>
-              <w:jc w:val="both"/>
-              <w:rPr>
-                <w:rStyle w:val="fontstyle01"/>
-                <w:lang w:val="en-US"/>
-              </w:rPr>
-            </w:pPr>
-            <w:r>
-              <w:rPr>
-                <w:rStyle w:val="fontstyle01"/>
-                <w:lang w:val="en-US"/>
-              </w:rPr>
-              <w:t>0.378</w:t>
-            </w:r>
-          </w:p>
-        </w:tc>
-      </w:tr>
-      <w:tr>
-        <w:tc>
-          <w:tcPr>
-            <w:tcW w:w="3245" w:type="dxa"/>
-          </w:tcPr>
-          <w:p>
-            <w:pPr>
-              <w:pStyle w:val="005-1DOI"/>
-              <w:jc w:val="both"/>
-              <w:rPr>
-                <w:rStyle w:val="fontstyle01"/>
-                <w:lang w:val="en-US"/>
-              </w:rPr>
-            </w:pPr>
-            <w:r>
-              <w:rPr>
-                <w:rStyle w:val="fontstyle01"/>
-                <w:lang w:val="en-US"/>
-              </w:rPr>
-              <w:t>OPR3</w:t>
-            </w:r>
-          </w:p>
-        </w:tc>
-        <w:tc>
-          <w:tcPr>
-            <w:tcW w:w="3245" w:type="dxa"/>
-          </w:tcPr>
-          <w:p>
-            <w:pPr>
-              <w:pStyle w:val="005-1DOI"/>
-              <w:jc w:val="both"/>
-              <w:rPr>
-                <w:rStyle w:val="fontstyle01"/>
-                <w:lang w:val="en-US"/>
-              </w:rPr>
-            </w:pPr>
-            <w:r>
-              <w:rPr>
-                <w:rStyle w:val="fontstyle01"/>
-                <w:lang w:val="en-US"/>
-              </w:rPr>
-              <w:t>0.426</w:t>
-            </w:r>
-          </w:p>
-        </w:tc>
-      </w:tr>
-    </w:tbl>
-    <w:p>
-      <w:pPr>
-        <w:pStyle w:val="005-1DOI"/>
-        <w:jc w:val="both"/>
-        <w:rPr>
-          <w:rStyle w:val="fontstyle01"/>
-          <w:b/>
-        </w:rPr>
-      </w:pPr>
-      <w:r>
-        <w:rPr>
-          <w:rStyle w:val="fontstyle01"/>
-          <w:b/>
-        </w:rPr>
-        <w:t>Таблица 8</w:t>
-      </w:r>
-      <w:r>
-        <w:rPr>
-          <w:rStyle w:val="fontstyle01"/>
-          <w:b/>
-        </w:rPr>
-        <w:t xml:space="preserve"> – Параметры очередей для двенадцати заявок</w:t>
-      </w:r>
-    </w:p>
-    <w:tbl>
-      <w:tblPr>
-        <w:tblStyle w:val="a3"/>
-        <w:tblW w:w="0" w:type="auto"/>
-        <w:tblLook w:val="04A0" w:firstRow="1" w:lastRow="0" w:firstColumn="1" w:lastColumn="0" w:noHBand="0" w:noVBand="1"/>
-      </w:tblPr>
-      <w:tblGrid>
-        <w:gridCol w:w="3245"/>
-        <w:gridCol w:w="3245"/>
-        <w:gridCol w:w="3245"/>
-      </w:tblGrid>
-      <w:tr>
-        <w:tc>
-          <w:tcPr>
-            <w:tcW w:w="3245" w:type="dxa"/>
-          </w:tcPr>
-          <w:p>
-            <w:pPr>
-              <w:pStyle w:val="005-1DOI"/>
-              <w:jc w:val="both"/>
-              <w:rPr>
-                <w:rStyle w:val="fontstyle01"/>
-                <w:b/>
-              </w:rPr>
-            </w:pPr>
-            <w:r>
-              <w:rPr>
-                <w:rStyle w:val="fontstyle01"/>
-                <w:b/>
-              </w:rPr>
-              <w:t>Устройство</w:t>
-            </w:r>
-          </w:p>
-        </w:tc>
-        <w:tc>
-          <w:tcPr>
-            <w:tcW w:w="3245" w:type="dxa"/>
-          </w:tcPr>
-          <w:p>
-            <w:pPr>
-              <w:pStyle w:val="005-1DOI"/>
-              <w:tabs>
-                <w:tab w:val="right" w:pos="3029"/>
-              </w:tabs>
-              <w:jc w:val="both"/>
-              <w:rPr>
-                <w:rStyle w:val="fontstyle01"/>
-                <w:b/>
-              </w:rPr>
-            </w:pPr>
-            <w:r>
-              <w:rPr>
-                <w:rStyle w:val="fontstyle01"/>
-                <w:b/>
-              </w:rPr>
-              <w:t>Средняя длина очереди</w:t>
-            </w:r>
-            <w:r>
-              <w:rPr>
-                <w:rStyle w:val="fontstyle01"/>
-                <w:b/>
-              </w:rPr>
-              <w:tab/>
-            </w:r>
-          </w:p>
-        </w:tc>
-        <w:tc>
-          <w:tcPr>
-            <w:tcW w:w="3245" w:type="dxa"/>
-          </w:tcPr>
-          <w:p>
-            <w:pPr>
-              <w:pStyle w:val="005-1DOI"/>
-              <w:tabs>
-                <w:tab w:val="right" w:pos="3029"/>
-              </w:tabs>
-              <w:jc w:val="both"/>
-              <w:rPr>
-                <w:rStyle w:val="fontstyle01"/>
-                <w:b/>
-              </w:rPr>
-            </w:pPr>
-            <w:r>
-              <w:rPr>
-                <w:rStyle w:val="fontstyle01"/>
-                <w:b/>
-              </w:rPr>
-              <w:t>Среднее время ожидания</w:t>
-            </w:r>
-          </w:p>
-        </w:tc>
-      </w:tr>
-      <w:tr>
-        <w:tc>
-          <w:tcPr>
-            <w:tcW w:w="3245" w:type="dxa"/>
-          </w:tcPr>
-          <w:p>
-            <w:pPr>
-              <w:pStyle w:val="005-1DOI"/>
-              <w:jc w:val="both"/>
-              <w:rPr>
-                <w:rStyle w:val="fontstyle01"/>
-                <w:lang w:val="en-US"/>
-              </w:rPr>
-            </w:pPr>
-            <w:r>
-              <w:rPr>
-                <w:rStyle w:val="fontstyle01"/>
-                <w:lang w:val="en-US"/>
-              </w:rPr>
-              <w:t>Q</w:t>
-            </w:r>
-            <w:r>
-              <w:rPr>
-                <w:rStyle w:val="fontstyle01"/>
-                <w:lang w:val="en-US"/>
-              </w:rPr>
-              <w:t>OPR1</w:t>
-            </w:r>
-          </w:p>
-        </w:tc>
-        <w:tc>
-          <w:tcPr>
-            <w:tcW w:w="3245" w:type="dxa"/>
-          </w:tcPr>
-          <w:p>
-            <w:pPr>
-              <w:pStyle w:val="005-1DOI"/>
-              <w:jc w:val="both"/>
-              <w:rPr>
-                <w:rStyle w:val="fontstyle01"/>
-                <w:lang w:val="en-US"/>
-              </w:rPr>
-            </w:pPr>
-            <w:r>
-              <w:rPr>
-                <w:rStyle w:val="fontstyle01"/>
-                <w:lang w:val="en-US"/>
-              </w:rPr>
-              <w:t>9</w:t>
-            </w:r>
-            <w:r>
-              <w:rPr>
-                <w:rStyle w:val="fontstyle01"/>
-                <w:lang w:val="en-US"/>
-              </w:rPr>
-              <w:t>.598</w:t>
+              <w:t>9.598</w:t>
             </w:r>
           </w:p>
         </w:tc>
@@ -4773,25 +4474,7 @@
         <w:rPr>
           <w:rStyle w:val="fontstyle01"/>
         </w:rPr>
-        <w:t>Рисунок 3</w:t>
-      </w:r>
-      <w:r>
-        <w:rPr>
-          <w:rStyle w:val="fontstyle01"/>
-        </w:rPr>
-        <w:t xml:space="preserve"> – Зависимость </w:t>
-      </w:r>
-      <w:r>
-        <w:rPr>
-          <w:rStyle w:val="fontstyle01"/>
-        </w:rPr>
-        <w:t>средней длины очереди</w:t>
-      </w:r>
-      <w:r>
-        <w:rPr>
-          <w:rStyle w:val="fontstyle01"/>
-        </w:rPr>
-        <w:t xml:space="preserve"> от количества заявок</w:t>
+        <w:t>Рисунок 3 – Зависимость средней длины очереди от количества заявок</w:t>
       </w:r>
     </w:p>
     <w:p>
@@ -4870,25 +4553,7 @@
         <w:rPr>
           <w:rStyle w:val="fontstyle01"/>
         </w:rPr>
-        <w:t>Рисунок 4</w:t>
-      </w:r>
-      <w:r>
-        <w:rPr>
-          <w:rStyle w:val="fontstyle01"/>
-        </w:rPr>
-        <w:t xml:space="preserve"> – Зависимость </w:t>
-      </w:r>
-      <w:r>
-        <w:rPr>
-          <w:rStyle w:val="fontstyle01"/>
-        </w:rPr>
-        <w:t>среднего времени ожидания</w:t>
-      </w:r>
-      <w:r>
-        <w:rPr>
-          <w:rStyle w:val="fontstyle01"/>
-        </w:rPr>
-        <w:t xml:space="preserve"> от количества заявок</w:t>
+        <w:t>Рисунок 4 – Зависимость среднего времени ожидания от количества заявок</w:t>
       </w:r>
     </w:p>
     <w:p>
@@ -4944,35 +4609,7 @@
         <w:rPr>
           <w:rStyle w:val="fontstyle01"/>
         </w:rPr>
-        <w:t xml:space="preserve">1. </w:t>
-      </w:r>
-      <w:proofErr w:type="spellStart"/>
-      <w:r>
-        <w:rPr>
-          <w:rStyle w:val="fontstyle01"/>
-        </w:rPr>
-        <w:t>Афонин</w:t>
-      </w:r>
-      <w:proofErr w:type="spellEnd"/>
-      <w:r>
-        <w:rPr>
-          <w:rStyle w:val="fontstyle01"/>
-        </w:rPr>
-        <w:t xml:space="preserve"> В.В., </w:t>
-      </w:r>
-      <w:proofErr w:type="spellStart"/>
-      <w:r>
-        <w:rPr>
-          <w:rStyle w:val="fontstyle01"/>
-        </w:rPr>
-        <w:t>Федосин</w:t>
-      </w:r>
-      <w:proofErr w:type="spellEnd"/>
-      <w:r>
-        <w:rPr>
-          <w:rStyle w:val="fontstyle01"/>
-        </w:rPr>
-        <w:t xml:space="preserve"> С.А., Моделирование систем. Практикум по GPSS/PC. –</w:t>
+        <w:t>1. Афонин В.В., Федосин С.А., Моделирование систем. Практикум по GPSS/PC. –</w:t>
       </w:r>
       <w:r>
         <w:br/>
@@ -4981,30 +4618,8 @@
         <w:rPr>
           <w:rStyle w:val="fontstyle01"/>
         </w:rPr>
-        <w:t xml:space="preserve">Саранск: Изд-во </w:t>
-      </w:r>
-      <w:proofErr w:type="spellStart"/>
-      <w:r>
-        <w:rPr>
-          <w:rStyle w:val="fontstyle01"/>
-        </w:rPr>
-        <w:t>Мордов</w:t>
-      </w:r>
-      <w:proofErr w:type="spellEnd"/>
-      <w:r>
-        <w:rPr>
-          <w:rStyle w:val="fontstyle01"/>
-        </w:rPr>
-        <w:t>. Ун-та, 2001.</w:t>
-      </w:r>
-      <w:r>
-        <w:rPr>
-          <w:rStyle w:val="fontstyle01"/>
-        </w:rPr>
-        <w:t xml:space="preserve"> </w:t>
-      </w:r>
-      <w:bookmarkStart w:id="0" w:name="_GoBack"/>
-      <w:bookmarkEnd w:id="0"/>
+        <w:t xml:space="preserve">Саранск: Изд-во Мордов. Ун-та, 2001. </w:t>
+      </w:r>
       <w:r>
         <w:br/>
       </w:r>
@@ -5012,35 +4627,7 @@
         <w:rPr>
           <w:rStyle w:val="fontstyle01"/>
         </w:rPr>
-        <w:t xml:space="preserve">2. </w:t>
-      </w:r>
-      <w:proofErr w:type="spellStart"/>
-      <w:r>
-        <w:rPr>
-          <w:rStyle w:val="fontstyle01"/>
-        </w:rPr>
-        <w:t>Шрайбер</w:t>
-      </w:r>
-      <w:proofErr w:type="spellEnd"/>
-      <w:r>
-        <w:rPr>
-          <w:rStyle w:val="fontstyle01"/>
-        </w:rPr>
-        <w:t xml:space="preserve"> Т. Дж. Моделирование на GPSS. </w:t>
-      </w:r>
-      <w:proofErr w:type="spellStart"/>
-      <w:r>
-        <w:rPr>
-          <w:rStyle w:val="fontstyle01"/>
-        </w:rPr>
-        <w:t>М.:Машиностроение</w:t>
-      </w:r>
-      <w:proofErr w:type="spellEnd"/>
-      <w:r>
-        <w:rPr>
-          <w:rStyle w:val="fontstyle01"/>
-        </w:rPr>
-        <w:t>, 1980.</w:t>
+        <w:t>2. Шрайбер Т. Дж. Моделирование на GPSS. М.:Машиностроение, 1980.</w:t>
       </w:r>
       <w:r>
         <w:br/>
@@ -5058,35 +4645,7 @@
         <w:rPr>
           <w:rStyle w:val="fontstyle01"/>
         </w:rPr>
-        <w:t xml:space="preserve">4. </w:t>
-      </w:r>
-      <w:proofErr w:type="spellStart"/>
-      <w:r>
-        <w:rPr>
-          <w:rStyle w:val="fontstyle01"/>
-        </w:rPr>
-        <w:t>КудрявцевЕ</w:t>
-      </w:r>
-      <w:proofErr w:type="spellEnd"/>
-      <w:r>
-        <w:rPr>
-          <w:rStyle w:val="fontstyle01"/>
-        </w:rPr>
-        <w:t xml:space="preserve">. М. GPSS </w:t>
-      </w:r>
-      <w:proofErr w:type="spellStart"/>
-      <w:r>
-        <w:rPr>
-          <w:rStyle w:val="fontstyle01"/>
-        </w:rPr>
-        <w:t>World</w:t>
-      </w:r>
-      <w:proofErr w:type="spellEnd"/>
-      <w:r>
-        <w:rPr>
-          <w:rStyle w:val="fontstyle01"/>
-        </w:rPr>
-        <w:t>. Основы имитационного моделирования различных</w:t>
+        <w:t>4. КудрявцевЕ. М. GPSS World. Основы имитационного моделирования различных</w:t>
       </w:r>
       <w:r>
         <w:br/>
@@ -5140,21 +4699,7 @@
         <w:rPr>
           <w:rStyle w:val="fontstyle01"/>
         </w:rPr>
-        <w:t xml:space="preserve">7. </w:t>
-      </w:r>
-      <w:proofErr w:type="spellStart"/>
-      <w:r>
-        <w:rPr>
-          <w:rStyle w:val="fontstyle01"/>
-        </w:rPr>
-        <w:t>Колбанев</w:t>
-      </w:r>
-      <w:proofErr w:type="spellEnd"/>
-      <w:r>
-        <w:rPr>
-          <w:rStyle w:val="fontstyle01"/>
-        </w:rPr>
-        <w:t xml:space="preserve"> М.О., Яковлев С.А. Модели и методы оценки характеристик обработки</w:t>
+        <w:t>7. Колбанев М.О., Яковлев С.А. Модели и методы оценки характеристик обработки</w:t>
       </w:r>
       <w:r>
         <w:br/>

</xml_diff>